<commit_message>
Doku: Border in den Tabellenspalten durchgängig gemacht
</commit_message>
<xml_diff>
--- a/Eventon/JEE-Ticketsystem Dokumentation Feldhoff, David & Stapper, Leon.docx
+++ b/Eventon/JEE-Ticketsystem Dokumentation Feldhoff, David & Stapper, Leon.docx
@@ -7206,6 +7206,10 @@
           <w:tcPr>
             <w:cnfStyle w:val="001000000000" w:firstRow="0" w:lastRow="0" w:firstColumn="1" w:lastColumn="0" w:oddVBand="0" w:evenVBand="0" w:oddHBand="0" w:evenHBand="0" w:firstRowFirstColumn="0" w:firstRowLastColumn="0" w:lastRowFirstColumn="0" w:lastRowLastColumn="0"/>
             <w:tcW w:w="2093" w:type="dxa"/>
+            <w:tcBorders>
+              <w:left w:val="none" w:sz="0" w:space="0" w:color="auto"/>
+              <w:right w:val="none" w:sz="0" w:space="0" w:color="auto"/>
+            </w:tcBorders>
           </w:tcPr>
           <w:p>
             <w:r>
@@ -7216,6 +7220,10 @@
         <w:tc>
           <w:tcPr>
             <w:tcW w:w="4394" w:type="dxa"/>
+            <w:tcBorders>
+              <w:left w:val="none" w:sz="0" w:space="0" w:color="auto"/>
+              <w:right w:val="none" w:sz="0" w:space="0" w:color="auto"/>
+            </w:tcBorders>
           </w:tcPr>
           <w:p>
             <w:pPr>
@@ -7229,6 +7237,10 @@
         <w:tc>
           <w:tcPr>
             <w:tcW w:w="2126" w:type="dxa"/>
+            <w:tcBorders>
+              <w:left w:val="none" w:sz="0" w:space="0" w:color="auto"/>
+              <w:right w:val="none" w:sz="0" w:space="0" w:color="auto"/>
+            </w:tcBorders>
           </w:tcPr>
           <w:p>
             <w:pPr>
@@ -7290,6 +7302,10 @@
           <w:tcPr>
             <w:cnfStyle w:val="001000000000" w:firstRow="0" w:lastRow="0" w:firstColumn="1" w:lastColumn="0" w:oddVBand="0" w:evenVBand="0" w:oddHBand="0" w:evenHBand="0" w:firstRowFirstColumn="0" w:firstRowLastColumn="0" w:lastRowFirstColumn="0" w:lastRowLastColumn="0"/>
             <w:tcW w:w="2093" w:type="dxa"/>
+            <w:tcBorders>
+              <w:left w:val="none" w:sz="0" w:space="0" w:color="auto"/>
+              <w:right w:val="none" w:sz="0" w:space="0" w:color="auto"/>
+            </w:tcBorders>
           </w:tcPr>
           <w:p>
             <w:r>
@@ -7303,6 +7319,10 @@
         <w:tc>
           <w:tcPr>
             <w:tcW w:w="4394" w:type="dxa"/>
+            <w:tcBorders>
+              <w:left w:val="none" w:sz="0" w:space="0" w:color="auto"/>
+              <w:right w:val="none" w:sz="0" w:space="0" w:color="auto"/>
+            </w:tcBorders>
           </w:tcPr>
           <w:p>
             <w:pPr>
@@ -7340,6 +7360,10 @@
         <w:tc>
           <w:tcPr>
             <w:tcW w:w="2126" w:type="dxa"/>
+            <w:tcBorders>
+              <w:left w:val="none" w:sz="0" w:space="0" w:color="auto"/>
+              <w:right w:val="none" w:sz="0" w:space="0" w:color="auto"/>
+            </w:tcBorders>
           </w:tcPr>
           <w:p>
             <w:pPr>
@@ -7410,6 +7434,10 @@
           <w:tcPr>
             <w:cnfStyle w:val="001000000000" w:firstRow="0" w:lastRow="0" w:firstColumn="1" w:lastColumn="0" w:oddVBand="0" w:evenVBand="0" w:oddHBand="0" w:evenHBand="0" w:firstRowFirstColumn="0" w:firstRowLastColumn="0" w:lastRowFirstColumn="0" w:lastRowLastColumn="0"/>
             <w:tcW w:w="2093" w:type="dxa"/>
+            <w:tcBorders>
+              <w:left w:val="none" w:sz="0" w:space="0" w:color="auto"/>
+              <w:right w:val="none" w:sz="0" w:space="0" w:color="auto"/>
+            </w:tcBorders>
           </w:tcPr>
           <w:p>
             <w:r>
@@ -7423,6 +7451,10 @@
         <w:tc>
           <w:tcPr>
             <w:tcW w:w="4394" w:type="dxa"/>
+            <w:tcBorders>
+              <w:left w:val="none" w:sz="0" w:space="0" w:color="auto"/>
+              <w:right w:val="none" w:sz="0" w:space="0" w:color="auto"/>
+            </w:tcBorders>
           </w:tcPr>
           <w:p>
             <w:pPr>
@@ -7436,6 +7468,10 @@
         <w:tc>
           <w:tcPr>
             <w:tcW w:w="2126" w:type="dxa"/>
+            <w:tcBorders>
+              <w:left w:val="none" w:sz="0" w:space="0" w:color="auto"/>
+              <w:right w:val="none" w:sz="0" w:space="0" w:color="auto"/>
+            </w:tcBorders>
           </w:tcPr>
           <w:p>
             <w:pPr>
@@ -7497,6 +7533,10 @@
           <w:tcPr>
             <w:cnfStyle w:val="001000000000" w:firstRow="0" w:lastRow="0" w:firstColumn="1" w:lastColumn="0" w:oddVBand="0" w:evenVBand="0" w:oddHBand="0" w:evenHBand="0" w:firstRowFirstColumn="0" w:firstRowLastColumn="0" w:lastRowFirstColumn="0" w:lastRowLastColumn="0"/>
             <w:tcW w:w="2093" w:type="dxa"/>
+            <w:tcBorders>
+              <w:left w:val="none" w:sz="0" w:space="0" w:color="auto"/>
+              <w:right w:val="none" w:sz="0" w:space="0" w:color="auto"/>
+            </w:tcBorders>
           </w:tcPr>
           <w:p>
             <w:r>
@@ -7510,6 +7550,10 @@
         <w:tc>
           <w:tcPr>
             <w:tcW w:w="4394" w:type="dxa"/>
+            <w:tcBorders>
+              <w:left w:val="none" w:sz="0" w:space="0" w:color="auto"/>
+              <w:right w:val="none" w:sz="0" w:space="0" w:color="auto"/>
+            </w:tcBorders>
           </w:tcPr>
           <w:p>
             <w:pPr>
@@ -7526,6 +7570,10 @@
         <w:tc>
           <w:tcPr>
             <w:tcW w:w="2126" w:type="dxa"/>
+            <w:tcBorders>
+              <w:left w:val="none" w:sz="0" w:space="0" w:color="auto"/>
+              <w:right w:val="none" w:sz="0" w:space="0" w:color="auto"/>
+            </w:tcBorders>
           </w:tcPr>
           <w:p>
             <w:pPr>
@@ -7886,6 +7934,10 @@
           <w:tcPr>
             <w:cnfStyle w:val="001000000000" w:firstRow="0" w:lastRow="0" w:firstColumn="1" w:lastColumn="0" w:oddVBand="0" w:evenVBand="0" w:oddHBand="0" w:evenHBand="0" w:firstRowFirstColumn="0" w:firstRowLastColumn="0" w:lastRowFirstColumn="0" w:lastRowLastColumn="0"/>
             <w:tcW w:w="2093" w:type="dxa"/>
+            <w:tcBorders>
+              <w:left w:val="none" w:sz="0" w:space="0" w:color="auto"/>
+              <w:right w:val="none" w:sz="0" w:space="0" w:color="auto"/>
+            </w:tcBorders>
           </w:tcPr>
           <w:p>
             <w:r>
@@ -7902,6 +7954,10 @@
         <w:tc>
           <w:tcPr>
             <w:tcW w:w="4394" w:type="dxa"/>
+            <w:tcBorders>
+              <w:left w:val="none" w:sz="0" w:space="0" w:color="auto"/>
+              <w:right w:val="none" w:sz="0" w:space="0" w:color="auto"/>
+            </w:tcBorders>
           </w:tcPr>
           <w:p>
             <w:pPr>
@@ -7924,6 +7980,10 @@
         <w:tc>
           <w:tcPr>
             <w:tcW w:w="2126" w:type="dxa"/>
+            <w:tcBorders>
+              <w:left w:val="none" w:sz="0" w:space="0" w:color="auto"/>
+              <w:right w:val="none" w:sz="0" w:space="0" w:color="auto"/>
+            </w:tcBorders>
           </w:tcPr>
           <w:p>
             <w:pPr>
@@ -7982,6 +8042,10 @@
           <w:tcPr>
             <w:cnfStyle w:val="001000000000" w:firstRow="0" w:lastRow="0" w:firstColumn="1" w:lastColumn="0" w:oddVBand="0" w:evenVBand="0" w:oddHBand="0" w:evenHBand="0" w:firstRowFirstColumn="0" w:firstRowLastColumn="0" w:lastRowFirstColumn="0" w:lastRowLastColumn="0"/>
             <w:tcW w:w="2093" w:type="dxa"/>
+            <w:tcBorders>
+              <w:left w:val="none" w:sz="0" w:space="0" w:color="auto"/>
+              <w:right w:val="none" w:sz="0" w:space="0" w:color="auto"/>
+            </w:tcBorders>
           </w:tcPr>
           <w:p>
             <w:r>
@@ -7992,6 +8056,10 @@
         <w:tc>
           <w:tcPr>
             <w:tcW w:w="4394" w:type="dxa"/>
+            <w:tcBorders>
+              <w:left w:val="none" w:sz="0" w:space="0" w:color="auto"/>
+              <w:right w:val="none" w:sz="0" w:space="0" w:color="auto"/>
+            </w:tcBorders>
           </w:tcPr>
           <w:p>
             <w:pPr>
@@ -8008,6 +8076,10 @@
         <w:tc>
           <w:tcPr>
             <w:tcW w:w="2126" w:type="dxa"/>
+            <w:tcBorders>
+              <w:left w:val="none" w:sz="0" w:space="0" w:color="auto"/>
+              <w:right w:val="none" w:sz="0" w:space="0" w:color="auto"/>
+            </w:tcBorders>
           </w:tcPr>
           <w:p>
             <w:pPr>
@@ -8075,6 +8147,10 @@
           <w:tcPr>
             <w:cnfStyle w:val="001000000000" w:firstRow="0" w:lastRow="0" w:firstColumn="1" w:lastColumn="0" w:oddVBand="0" w:evenVBand="0" w:oddHBand="0" w:evenHBand="0" w:firstRowFirstColumn="0" w:firstRowLastColumn="0" w:lastRowFirstColumn="0" w:lastRowLastColumn="0"/>
             <w:tcW w:w="2093" w:type="dxa"/>
+            <w:tcBorders>
+              <w:left w:val="none" w:sz="0" w:space="0" w:color="auto"/>
+              <w:right w:val="none" w:sz="0" w:space="0" w:color="auto"/>
+            </w:tcBorders>
           </w:tcPr>
           <w:p>
             <w:r>
@@ -8085,6 +8161,10 @@
         <w:tc>
           <w:tcPr>
             <w:tcW w:w="4394" w:type="dxa"/>
+            <w:tcBorders>
+              <w:left w:val="none" w:sz="0" w:space="0" w:color="auto"/>
+              <w:right w:val="none" w:sz="0" w:space="0" w:color="auto"/>
+            </w:tcBorders>
           </w:tcPr>
           <w:p>
             <w:pPr>
@@ -8098,6 +8178,10 @@
         <w:tc>
           <w:tcPr>
             <w:tcW w:w="2126" w:type="dxa"/>
+            <w:tcBorders>
+              <w:left w:val="none" w:sz="0" w:space="0" w:color="auto"/>
+              <w:right w:val="none" w:sz="0" w:space="0" w:color="auto"/>
+            </w:tcBorders>
           </w:tcPr>
           <w:p>
             <w:pPr>
@@ -8439,6 +8523,10 @@
           <w:tcPr>
             <w:cnfStyle w:val="001000000000" w:firstRow="0" w:lastRow="0" w:firstColumn="1" w:lastColumn="0" w:oddVBand="0" w:evenVBand="0" w:oddHBand="0" w:evenHBand="0" w:firstRowFirstColumn="0" w:firstRowLastColumn="0" w:lastRowFirstColumn="0" w:lastRowLastColumn="0"/>
             <w:tcW w:w="2093" w:type="dxa"/>
+            <w:tcBorders>
+              <w:left w:val="none" w:sz="0" w:space="0" w:color="auto"/>
+              <w:right w:val="none" w:sz="0" w:space="0" w:color="auto"/>
+            </w:tcBorders>
           </w:tcPr>
           <w:p>
             <w:r>
@@ -8449,6 +8537,10 @@
         <w:tc>
           <w:tcPr>
             <w:tcW w:w="4394" w:type="dxa"/>
+            <w:tcBorders>
+              <w:left w:val="none" w:sz="0" w:space="0" w:color="auto"/>
+              <w:right w:val="none" w:sz="0" w:space="0" w:color="auto"/>
+            </w:tcBorders>
           </w:tcPr>
           <w:p>
             <w:pPr>
@@ -8462,6 +8554,10 @@
         <w:tc>
           <w:tcPr>
             <w:tcW w:w="2126" w:type="dxa"/>
+            <w:tcBorders>
+              <w:left w:val="none" w:sz="0" w:space="0" w:color="auto"/>
+              <w:right w:val="none" w:sz="0" w:space="0" w:color="auto"/>
+            </w:tcBorders>
           </w:tcPr>
           <w:p>
             <w:pPr>
@@ -8520,6 +8616,10 @@
           <w:tcPr>
             <w:cnfStyle w:val="001000000000" w:firstRow="0" w:lastRow="0" w:firstColumn="1" w:lastColumn="0" w:oddVBand="0" w:evenVBand="0" w:oddHBand="0" w:evenHBand="0" w:firstRowFirstColumn="0" w:firstRowLastColumn="0" w:lastRowFirstColumn="0" w:lastRowLastColumn="0"/>
             <w:tcW w:w="2093" w:type="dxa"/>
+            <w:tcBorders>
+              <w:left w:val="none" w:sz="0" w:space="0" w:color="auto"/>
+              <w:right w:val="none" w:sz="0" w:space="0" w:color="auto"/>
+            </w:tcBorders>
           </w:tcPr>
           <w:p>
             <w:r>
@@ -8536,6 +8636,10 @@
         <w:tc>
           <w:tcPr>
             <w:tcW w:w="4394" w:type="dxa"/>
+            <w:tcBorders>
+              <w:left w:val="none" w:sz="0" w:space="0" w:color="auto"/>
+              <w:right w:val="none" w:sz="0" w:space="0" w:color="auto"/>
+            </w:tcBorders>
           </w:tcPr>
           <w:p>
             <w:pPr>
@@ -8549,6 +8653,10 @@
         <w:tc>
           <w:tcPr>
             <w:tcW w:w="2126" w:type="dxa"/>
+            <w:tcBorders>
+              <w:left w:val="none" w:sz="0" w:space="0" w:color="auto"/>
+              <w:right w:val="none" w:sz="0" w:space="0" w:color="auto"/>
+            </w:tcBorders>
           </w:tcPr>
           <w:p>
             <w:pPr>
@@ -8607,6 +8715,10 @@
           <w:tcPr>
             <w:cnfStyle w:val="001000000000" w:firstRow="0" w:lastRow="0" w:firstColumn="1" w:lastColumn="0" w:oddVBand="0" w:evenVBand="0" w:oddHBand="0" w:evenHBand="0" w:firstRowFirstColumn="0" w:firstRowLastColumn="0" w:lastRowFirstColumn="0" w:lastRowLastColumn="0"/>
             <w:tcW w:w="2093" w:type="dxa"/>
+            <w:tcBorders>
+              <w:left w:val="none" w:sz="0" w:space="0" w:color="auto"/>
+              <w:right w:val="none" w:sz="0" w:space="0" w:color="auto"/>
+            </w:tcBorders>
           </w:tcPr>
           <w:p>
             <w:r>
@@ -8617,6 +8729,10 @@
         <w:tc>
           <w:tcPr>
             <w:tcW w:w="4394" w:type="dxa"/>
+            <w:tcBorders>
+              <w:left w:val="none" w:sz="0" w:space="0" w:color="auto"/>
+              <w:right w:val="none" w:sz="0" w:space="0" w:color="auto"/>
+            </w:tcBorders>
           </w:tcPr>
           <w:p>
             <w:pPr>
@@ -8630,6 +8746,10 @@
         <w:tc>
           <w:tcPr>
             <w:tcW w:w="2126" w:type="dxa"/>
+            <w:tcBorders>
+              <w:left w:val="none" w:sz="0" w:space="0" w:color="auto"/>
+              <w:right w:val="none" w:sz="0" w:space="0" w:color="auto"/>
+            </w:tcBorders>
           </w:tcPr>
           <w:p>
             <w:pPr>
@@ -8688,6 +8808,10 @@
           <w:tcPr>
             <w:cnfStyle w:val="001000000000" w:firstRow="0" w:lastRow="0" w:firstColumn="1" w:lastColumn="0" w:oddVBand="0" w:evenVBand="0" w:oddHBand="0" w:evenHBand="0" w:firstRowFirstColumn="0" w:firstRowLastColumn="0" w:lastRowFirstColumn="0" w:lastRowLastColumn="0"/>
             <w:tcW w:w="2093" w:type="dxa"/>
+            <w:tcBorders>
+              <w:left w:val="none" w:sz="0" w:space="0" w:color="auto"/>
+              <w:right w:val="none" w:sz="0" w:space="0" w:color="auto"/>
+            </w:tcBorders>
           </w:tcPr>
           <w:p>
             <w:r>
@@ -8698,6 +8822,10 @@
         <w:tc>
           <w:tcPr>
             <w:tcW w:w="4394" w:type="dxa"/>
+            <w:tcBorders>
+              <w:left w:val="none" w:sz="0" w:space="0" w:color="auto"/>
+              <w:right w:val="none" w:sz="0" w:space="0" w:color="auto"/>
+            </w:tcBorders>
           </w:tcPr>
           <w:p>
             <w:pPr>
@@ -8711,6 +8839,10 @@
         <w:tc>
           <w:tcPr>
             <w:tcW w:w="2126" w:type="dxa"/>
+            <w:tcBorders>
+              <w:left w:val="none" w:sz="0" w:space="0" w:color="auto"/>
+              <w:right w:val="none" w:sz="0" w:space="0" w:color="auto"/>
+            </w:tcBorders>
           </w:tcPr>
           <w:p>
             <w:pPr>
@@ -9141,6 +9273,10 @@
           <w:tcPr>
             <w:cnfStyle w:val="001000000000" w:firstRow="0" w:lastRow="0" w:firstColumn="1" w:lastColumn="0" w:oddVBand="0" w:evenVBand="0" w:oddHBand="0" w:evenHBand="0" w:firstRowFirstColumn="0" w:firstRowLastColumn="0" w:lastRowFirstColumn="0" w:lastRowLastColumn="0"/>
             <w:tcW w:w="2093" w:type="dxa"/>
+            <w:tcBorders>
+              <w:left w:val="none" w:sz="0" w:space="0" w:color="auto"/>
+              <w:right w:val="none" w:sz="0" w:space="0" w:color="auto"/>
+            </w:tcBorders>
           </w:tcPr>
           <w:p>
             <w:r>
@@ -9151,6 +9287,10 @@
         <w:tc>
           <w:tcPr>
             <w:tcW w:w="4394" w:type="dxa"/>
+            <w:tcBorders>
+              <w:left w:val="none" w:sz="0" w:space="0" w:color="auto"/>
+              <w:right w:val="none" w:sz="0" w:space="0" w:color="auto"/>
+            </w:tcBorders>
           </w:tcPr>
           <w:p>
             <w:pPr>
@@ -9164,6 +9304,10 @@
         <w:tc>
           <w:tcPr>
             <w:tcW w:w="2126" w:type="dxa"/>
+            <w:tcBorders>
+              <w:left w:val="none" w:sz="0" w:space="0" w:color="auto"/>
+              <w:right w:val="none" w:sz="0" w:space="0" w:color="auto"/>
+            </w:tcBorders>
           </w:tcPr>
           <w:p>
             <w:pPr>
@@ -9321,6 +9465,10 @@
           <w:tcPr>
             <w:cnfStyle w:val="001000000000" w:firstRow="0" w:lastRow="0" w:firstColumn="1" w:lastColumn="0" w:oddVBand="0" w:evenVBand="0" w:oddHBand="0" w:evenHBand="0" w:firstRowFirstColumn="0" w:firstRowLastColumn="0" w:lastRowFirstColumn="0" w:lastRowLastColumn="0"/>
             <w:tcW w:w="2093" w:type="dxa"/>
+            <w:tcBorders>
+              <w:left w:val="none" w:sz="0" w:space="0" w:color="auto"/>
+              <w:right w:val="none" w:sz="0" w:space="0" w:color="auto"/>
+            </w:tcBorders>
           </w:tcPr>
           <w:p>
             <w:r>
@@ -9331,6 +9479,10 @@
         <w:tc>
           <w:tcPr>
             <w:tcW w:w="4394" w:type="dxa"/>
+            <w:tcBorders>
+              <w:left w:val="none" w:sz="0" w:space="0" w:color="auto"/>
+              <w:right w:val="none" w:sz="0" w:space="0" w:color="auto"/>
+            </w:tcBorders>
           </w:tcPr>
           <w:p>
             <w:pPr>
@@ -9344,6 +9496,10 @@
         <w:tc>
           <w:tcPr>
             <w:tcW w:w="2126" w:type="dxa"/>
+            <w:tcBorders>
+              <w:left w:val="none" w:sz="0" w:space="0" w:color="auto"/>
+              <w:right w:val="none" w:sz="0" w:space="0" w:color="auto"/>
+            </w:tcBorders>
           </w:tcPr>
           <w:p>
             <w:pPr>
@@ -11025,27 +11181,14 @@
       <w:r>
         <w:t xml:space="preserve">Abbildung </w:t>
       </w:r>
-      <w:r>
-        <w:fldChar w:fldCharType="begin"/>
-      </w:r>
-      <w:r>
-        <w:instrText xml:space="preserve"> SEQ Abbildung \* ARABIC </w:instrText>
-      </w:r>
-      <w:r>
-        <w:fldChar w:fldCharType="separate"/>
-      </w:r>
-      <w:r>
-        <w:rPr>
-          <w:noProof/>
-        </w:rPr>
-        <w:t>1</w:t>
-      </w:r>
-      <w:r>
-        <w:rPr>
-          <w:noProof/>
-        </w:rPr>
-        <w:fldChar w:fldCharType="end"/>
-      </w:r>
+      <w:fldSimple w:instr=" SEQ Abbildung \* ARABIC ">
+        <w:r>
+          <w:rPr>
+            <w:noProof/>
+          </w:rPr>
+          <w:t>1</w:t>
+        </w:r>
+      </w:fldSimple>
       <w:r>
         <w:t xml:space="preserve">: </w:t>
       </w:r>
@@ -11142,27 +11285,14 @@
       <w:r>
         <w:t xml:space="preserve">Abbildung </w:t>
       </w:r>
-      <w:r>
-        <w:fldChar w:fldCharType="begin"/>
-      </w:r>
-      <w:r>
-        <w:instrText xml:space="preserve"> SEQ Abbildung \* ARABIC </w:instrText>
-      </w:r>
-      <w:r>
-        <w:fldChar w:fldCharType="separate"/>
-      </w:r>
-      <w:r>
-        <w:rPr>
-          <w:noProof/>
-        </w:rPr>
-        <w:t>2</w:t>
-      </w:r>
-      <w:r>
-        <w:rPr>
-          <w:noProof/>
-        </w:rPr>
-        <w:fldChar w:fldCharType="end"/>
-      </w:r>
+      <w:fldSimple w:instr=" SEQ Abbildung \* ARABIC ">
+        <w:r>
+          <w:rPr>
+            <w:noProof/>
+          </w:rPr>
+          <w:t>2</w:t>
+        </w:r>
+      </w:fldSimple>
       <w:r>
         <w:t>: ER-Modell</w:t>
       </w:r>
@@ -11267,27 +11397,14 @@
       <w:r>
         <w:t xml:space="preserve">Abbildung </w:t>
       </w:r>
-      <w:r>
-        <w:fldChar w:fldCharType="begin"/>
-      </w:r>
-      <w:r>
-        <w:instrText xml:space="preserve"> SEQ Abbildung \* ARABIC </w:instrText>
-      </w:r>
-      <w:r>
-        <w:fldChar w:fldCharType="separate"/>
-      </w:r>
-      <w:r>
-        <w:rPr>
-          <w:noProof/>
-        </w:rPr>
-        <w:t>3</w:t>
-      </w:r>
-      <w:r>
-        <w:rPr>
-          <w:noProof/>
-        </w:rPr>
-        <w:fldChar w:fldCharType="end"/>
-      </w:r>
+      <w:fldSimple w:instr=" SEQ Abbildung \* ARABIC ">
+        <w:r>
+          <w:rPr>
+            <w:noProof/>
+          </w:rPr>
+          <w:t>3</w:t>
+        </w:r>
+      </w:fldSimple>
       <w:r>
         <w:t>: Klassendiagramm</w:t>
       </w:r>
@@ -11342,7 +11459,11 @@
       <w:bookmarkEnd w:id="57"/>
     </w:p>
     <w:p>
-      <w:r>
+      <w:bookmarkStart w:id="58" w:name="_GoBack"/>
+      <w:r>
+        <w:rPr>
+          <w:noProof/>
+        </w:rPr>
         <w:drawing>
           <wp:inline distT="0" distB="0" distL="0" distR="0" wp14:anchorId="568B9968" wp14:editId="44891900">
             <wp:extent cx="4782727" cy="5538696"/>
@@ -11385,6 +11506,7 @@
           </wp:inline>
         </w:drawing>
       </w:r>
+      <w:bookmarkEnd w:id="58"/>
     </w:p>
     <w:p>
       <w:pPr>
@@ -11393,35 +11515,22 @@
           <w:highlight w:val="lightGray"/>
         </w:rPr>
       </w:pPr>
-      <w:bookmarkStart w:id="58" w:name="_Toc478660168"/>
+      <w:bookmarkStart w:id="59" w:name="_Toc478660168"/>
       <w:r>
         <w:t xml:space="preserve">Abbildung </w:t>
       </w:r>
-      <w:r>
-        <w:fldChar w:fldCharType="begin"/>
-      </w:r>
-      <w:r>
-        <w:instrText xml:space="preserve"> SEQ Abbildung \* ARABIC </w:instrText>
-      </w:r>
-      <w:r>
-        <w:fldChar w:fldCharType="separate"/>
-      </w:r>
-      <w:r>
-        <w:rPr>
-          <w:noProof/>
-        </w:rPr>
-        <w:t>4</w:t>
-      </w:r>
-      <w:r>
-        <w:rPr>
-          <w:noProof/>
-        </w:rPr>
-        <w:fldChar w:fldCharType="end"/>
-      </w:r>
+      <w:fldSimple w:instr=" SEQ Abbildung \* ARABIC ">
+        <w:r>
+          <w:rPr>
+            <w:noProof/>
+          </w:rPr>
+          <w:t>4</w:t>
+        </w:r>
+      </w:fldSimple>
       <w:r>
         <w:t>: Schichtenarchitektur</w:t>
       </w:r>
-      <w:bookmarkEnd w:id="58"/>
+      <w:bookmarkEnd w:id="59"/>
     </w:p>
     <w:p>
       <w:r>
@@ -11464,8 +11573,6 @@
           <w:b/>
         </w:rPr>
       </w:pPr>
-      <w:bookmarkStart w:id="59" w:name="_GoBack"/>
-      <w:bookmarkEnd w:id="59"/>
     </w:p>
     <w:p>
       <w:r>
@@ -18514,7 +18621,7 @@
 </file>
 
 <file path=customXml/itemProps1.xml><?xml version="1.0" encoding="utf-8"?>
-<ds:datastoreItem xmlns:ds="http://schemas.openxmlformats.org/officeDocument/2006/customXml" ds:itemID="{62D06DDE-294C-484C-B46B-75D87694F15F}">
+<ds:datastoreItem xmlns:ds="http://schemas.openxmlformats.org/officeDocument/2006/customXml" ds:itemID="{284CC260-7E7C-4A3B-A2DB-001411949466}">
   <ds:schemaRefs>
     <ds:schemaRef ds:uri="http://schemas.openxmlformats.org/officeDocument/2006/bibliography"/>
   </ds:schemaRefs>

</xml_diff>

<commit_message>
Todos abarbeiten Kommentare setzen
</commit_message>
<xml_diff>
--- a/Eventon/JEE-Ticketsystem Dokumentation Feldhoff, David & Stapper, Leon.docx
+++ b/Eventon/JEE-Ticketsystem Dokumentation Feldhoff, David & Stapper, Leon.docx
@@ -2762,21 +2762,7 @@
             <w:rStyle w:val="Hyperlink"/>
             <w:noProof/>
           </w:rPr>
-          <w:t>Anhan</w:t>
-        </w:r>
-        <w:r>
-          <w:rPr>
-            <w:rStyle w:val="Hyperlink"/>
-            <w:noProof/>
-          </w:rPr>
-          <w:t>g</w:t>
-        </w:r>
-        <w:r>
-          <w:rPr>
-            <w:rStyle w:val="Hyperlink"/>
-            <w:noProof/>
-          </w:rPr>
-          <w:t>sverzeichnis</w:t>
+          <w:t>Anhangsverzeichnis</w:t>
         </w:r>
         <w:r>
           <w:rPr>
@@ -4375,10 +4361,7 @@
         <w:fldChar w:fldCharType="separate"/>
       </w:r>
       <w:r>
-        <w:t>Abbildung</w:t>
-      </w:r>
-      <w:r>
-        <w:t xml:space="preserve"> </w:t>
+        <w:t xml:space="preserve">Abbildung </w:t>
       </w:r>
       <w:r>
         <w:rPr>
@@ -4394,9 +4377,6 @@
       </w:r>
       <w:r>
         <w:instrText xml:space="preserve"> REF _Ref478682059 \h </w:instrText>
-      </w:r>
-      <w:r>
-        <w:fldChar w:fldCharType="separate"/>
       </w:r>
       <w:r>
         <w:fldChar w:fldCharType="end"/>
@@ -4890,19 +4870,8 @@
       <w:r>
         <w:t xml:space="preserve">" </w:t>
       </w:r>
-      <w:commentRangeStart w:id="13"/>
-      <w:r>
-        <w:t>erstellt</w:t>
-      </w:r>
-      <w:commentRangeEnd w:id="13"/>
-      <w:r>
-        <w:rPr>
-          <w:rStyle w:val="Kommentarzeichen"/>
-        </w:rPr>
-        <w:commentReference w:id="13"/>
-      </w:r>
-      <w:r>
-        <w:t>.</w:t>
+      <w:r>
+        <w:t>erstellt.</w:t>
       </w:r>
       <w:r>
         <w:t xml:space="preserve"> </w:t>
@@ -4932,21 +4901,103 @@
       <w:pPr>
         <w:pStyle w:val="berschrift2"/>
       </w:pPr>
-      <w:bookmarkStart w:id="14" w:name="_Toc478685138"/>
+      <w:bookmarkStart w:id="13" w:name="_Toc478685138"/>
       <w:r>
         <w:t>Datenbank (h2)</w:t>
       </w:r>
+      <w:bookmarkEnd w:id="13"/>
+    </w:p>
+    <w:p>
+      <w:r>
+        <w:t xml:space="preserve">Die relationale Datenbank auf die die beschriebenen Services zugreifen ist eine h2-Datenbank, dessen Aufbau im ER-Modell im Anhang in </w:t>
+      </w:r>
+      <w:r>
+        <w:fldChar w:fldCharType="begin"/>
+      </w:r>
+      <w:r>
+        <w:instrText xml:space="preserve"> REF _Ref478683969 \h </w:instrText>
+      </w:r>
+      <w:r>
+        <w:fldChar w:fldCharType="separate"/>
+      </w:r>
+      <w:r>
+        <w:t xml:space="preserve">Abbildung </w:t>
+      </w:r>
+      <w:r>
+        <w:rPr>
+          <w:noProof/>
+        </w:rPr>
+        <w:t>2</w:t>
+      </w:r>
+      <w:r>
+        <w:fldChar w:fldCharType="end"/>
+      </w:r>
+      <w:r>
+        <w:t xml:space="preserve"> dargestellt ist.</w:t>
+      </w:r>
+    </w:p>
+    <w:p>
+      <w:pPr>
+        <w:pStyle w:val="berschrift2"/>
+      </w:pPr>
+      <w:bookmarkStart w:id="14" w:name="_Toc478685139"/>
+      <w:r>
+        <w:t>Models</w:t>
+      </w:r>
       <w:bookmarkEnd w:id="14"/>
     </w:p>
     <w:p>
       <w:r>
-        <w:t xml:space="preserve">Die relationale Datenbank auf die die beschriebenen Services zugreifen ist eine h2-Datenbank, dessen Aufbau im ER-Modell im Anhang in </w:t>
+        <w:t xml:space="preserve">Die Speicherung der Daten zu den Attributen erfolgt in den Models. Diese liegen im </w:t>
+      </w:r>
+      <w:proofErr w:type="spellStart"/>
+      <w:r>
+        <w:t>Package</w:t>
+      </w:r>
+      <w:proofErr w:type="spellEnd"/>
+      <w:r>
+        <w:t xml:space="preserve"> "</w:t>
+      </w:r>
+      <w:proofErr w:type="spellStart"/>
+      <w:r>
+        <w:t>de.eventon.core</w:t>
+      </w:r>
+      <w:proofErr w:type="spellEnd"/>
+      <w:r>
+        <w:t xml:space="preserve">". Die Models umfassen die User, die Veranstaltungen, die Buchungen, </w:t>
+      </w:r>
+      <w:r>
+        <w:t xml:space="preserve">die </w:t>
+      </w:r>
+      <w:r>
+        <w:t xml:space="preserve">Adressen </w:t>
+      </w:r>
+      <w:r>
+        <w:t xml:space="preserve">der User und der Veranstaltungen </w:t>
+      </w:r>
+      <w:r>
+        <w:t xml:space="preserve">sowie </w:t>
+      </w:r>
+      <w:r>
+        <w:t xml:space="preserve">die </w:t>
+      </w:r>
+      <w:r>
+        <w:t>Bankkonten</w:t>
+      </w:r>
+      <w:r>
+        <w:t xml:space="preserve"> der User</w:t>
+      </w:r>
+      <w:r>
+        <w:t>.</w:t>
+      </w:r>
+      <w:r>
+        <w:t xml:space="preserve"> Die dazu notwendigen Klassen, Attribute und Beziehungen werden im Anhang in </w:t>
       </w:r>
       <w:r>
         <w:fldChar w:fldCharType="begin"/>
       </w:r>
       <w:r>
-        <w:instrText xml:space="preserve"> REF _Ref478683969 \h </w:instrText>
+        <w:instrText xml:space="preserve"> REF _Ref478684019 \h </w:instrText>
       </w:r>
       <w:r>
         <w:fldChar w:fldCharType="separate"/>
@@ -4958,110 +5009,28 @@
         <w:rPr>
           <w:noProof/>
         </w:rPr>
-        <w:t>2</w:t>
+        <w:t>3</w:t>
       </w:r>
       <w:r>
         <w:fldChar w:fldCharType="end"/>
       </w:r>
       <w:r>
-        <w:t xml:space="preserve"> dargestellt ist.</w:t>
+        <w:t xml:space="preserve"> dargestellt.</w:t>
       </w:r>
     </w:p>
     <w:p>
       <w:pPr>
         <w:pStyle w:val="berschrift2"/>
       </w:pPr>
-      <w:bookmarkStart w:id="15" w:name="_Toc478685139"/>
-      <w:r>
-        <w:t>Models</w:t>
+      <w:bookmarkStart w:id="15" w:name="_Toc478685140"/>
+      <w:r>
+        <w:t xml:space="preserve">Session-Informationen über den </w:t>
+      </w:r>
+      <w:proofErr w:type="spellStart"/>
+      <w:r>
+        <w:t>SessionContext</w:t>
       </w:r>
       <w:bookmarkEnd w:id="15"/>
-    </w:p>
-    <w:p>
-      <w:r>
-        <w:t xml:space="preserve">Die Speicherung der Daten zu den Attributen erfolgt in den Models. Diese liegen im </w:t>
-      </w:r>
-      <w:proofErr w:type="spellStart"/>
-      <w:r>
-        <w:t>Package</w:t>
-      </w:r>
-      <w:proofErr w:type="spellEnd"/>
-      <w:r>
-        <w:t xml:space="preserve"> "</w:t>
-      </w:r>
-      <w:proofErr w:type="spellStart"/>
-      <w:r>
-        <w:t>de.eventon.core</w:t>
-      </w:r>
-      <w:proofErr w:type="spellEnd"/>
-      <w:r>
-        <w:t xml:space="preserve">". Die Models umfassen die User, die Veranstaltungen, die Buchungen, </w:t>
-      </w:r>
-      <w:r>
-        <w:t xml:space="preserve">die </w:t>
-      </w:r>
-      <w:r>
-        <w:t xml:space="preserve">Adressen </w:t>
-      </w:r>
-      <w:r>
-        <w:t xml:space="preserve">der User und der Veranstaltungen </w:t>
-      </w:r>
-      <w:r>
-        <w:t xml:space="preserve">sowie </w:t>
-      </w:r>
-      <w:r>
-        <w:t xml:space="preserve">die </w:t>
-      </w:r>
-      <w:r>
-        <w:t>Bankkonten</w:t>
-      </w:r>
-      <w:r>
-        <w:t xml:space="preserve"> der User</w:t>
-      </w:r>
-      <w:r>
-        <w:t>.</w:t>
-      </w:r>
-      <w:r>
-        <w:t xml:space="preserve"> Die dazu notwendigen Klassen, Attribute und Beziehungen werden im Anhang in </w:t>
-      </w:r>
-      <w:r>
-        <w:fldChar w:fldCharType="begin"/>
-      </w:r>
-      <w:r>
-        <w:instrText xml:space="preserve"> REF _Ref478684019 \h </w:instrText>
-      </w:r>
-      <w:r>
-        <w:fldChar w:fldCharType="separate"/>
-      </w:r>
-      <w:r>
-        <w:t xml:space="preserve">Abbildung </w:t>
-      </w:r>
-      <w:r>
-        <w:rPr>
-          <w:noProof/>
-        </w:rPr>
-        <w:t>3</w:t>
-      </w:r>
-      <w:r>
-        <w:fldChar w:fldCharType="end"/>
-      </w:r>
-      <w:r>
-        <w:t xml:space="preserve"> dargestellt.</w:t>
-      </w:r>
-    </w:p>
-    <w:p>
-      <w:pPr>
-        <w:pStyle w:val="berschrift2"/>
-      </w:pPr>
-      <w:bookmarkStart w:id="16" w:name="_Toc478685140"/>
-      <w:r>
-        <w:t xml:space="preserve">Session-Informationen über den </w:t>
-      </w:r>
-      <w:proofErr w:type="spellStart"/>
-      <w:r>
-        <w:t>SessionContext</w:t>
-      </w:r>
-      <w:bookmarkEnd w:id="16"/>
       <w:proofErr w:type="spellEnd"/>
     </w:p>
     <w:p>
@@ -5280,40 +5249,40 @@
       <w:pPr>
         <w:pStyle w:val="berschrift1"/>
       </w:pPr>
-      <w:bookmarkStart w:id="17" w:name="_Toc478685141"/>
+      <w:bookmarkStart w:id="16" w:name="_Toc478685141"/>
       <w:r>
         <w:lastRenderedPageBreak/>
         <w:t>User Stories</w:t>
       </w:r>
+      <w:bookmarkEnd w:id="16"/>
+    </w:p>
+    <w:p>
+      <w:pPr>
+        <w:pStyle w:val="berschrift2"/>
+      </w:pPr>
+      <w:bookmarkStart w:id="17" w:name="_Toc478685142"/>
+      <w:r>
+        <w:t>Anwender</w:t>
+      </w:r>
       <w:bookmarkEnd w:id="17"/>
     </w:p>
     <w:p>
       <w:pPr>
-        <w:pStyle w:val="berschrift2"/>
-      </w:pPr>
-      <w:bookmarkStart w:id="18" w:name="_Toc478685142"/>
-      <w:r>
-        <w:t>Anwender</w:t>
+        <w:pStyle w:val="berschrift3"/>
+      </w:pPr>
+      <w:bookmarkStart w:id="18" w:name="_Ref478590975"/>
+      <w:bookmarkStart w:id="19" w:name="_Ref478591183"/>
+      <w:bookmarkStart w:id="20" w:name="_Ref478593717"/>
+      <w:bookmarkStart w:id="21" w:name="_Ref478594079"/>
+      <w:bookmarkStart w:id="22" w:name="_Toc478685143"/>
+      <w:r>
+        <w:t>Veranstaltung suchen</w:t>
       </w:r>
       <w:bookmarkEnd w:id="18"/>
-    </w:p>
-    <w:p>
-      <w:pPr>
-        <w:pStyle w:val="berschrift3"/>
-      </w:pPr>
-      <w:bookmarkStart w:id="19" w:name="_Ref478590975"/>
-      <w:bookmarkStart w:id="20" w:name="_Ref478591183"/>
-      <w:bookmarkStart w:id="21" w:name="_Ref478593717"/>
-      <w:bookmarkStart w:id="22" w:name="_Ref478594079"/>
-      <w:bookmarkStart w:id="23" w:name="_Toc478685143"/>
-      <w:r>
-        <w:t>Veranstaltung suchen</w:t>
-      </w:r>
       <w:bookmarkEnd w:id="19"/>
       <w:bookmarkEnd w:id="20"/>
       <w:bookmarkEnd w:id="21"/>
       <w:bookmarkEnd w:id="22"/>
-      <w:bookmarkEnd w:id="23"/>
     </w:p>
     <w:p>
       <w:pPr>
@@ -5421,7 +5390,7 @@
     </w:p>
     <w:tbl>
       <w:tblPr>
-        <w:tblStyle w:val="HelleSchattierung-Akzent1"/>
+        <w:tblStyle w:val="HelleSchattierung-Akzent11"/>
         <w:tblW w:w="9356" w:type="dxa"/>
         <w:tblBorders>
           <w:left w:val="single" w:sz="8" w:space="0" w:color="4F81BD" w:themeColor="accent1"/>
@@ -5838,13 +5807,13 @@
       <w:pPr>
         <w:pStyle w:val="berschrift3"/>
       </w:pPr>
-      <w:bookmarkStart w:id="24" w:name="_Ref478592628"/>
-      <w:bookmarkStart w:id="25" w:name="_Toc478685144"/>
+      <w:bookmarkStart w:id="23" w:name="_Ref478592628"/>
+      <w:bookmarkStart w:id="24" w:name="_Toc478685144"/>
       <w:r>
         <w:t>Details zur Veranstaltung einsehen</w:t>
       </w:r>
+      <w:bookmarkEnd w:id="23"/>
       <w:bookmarkEnd w:id="24"/>
-      <w:bookmarkEnd w:id="25"/>
     </w:p>
     <w:p>
       <w:pPr>
@@ -5946,7 +5915,7 @@
     </w:p>
     <w:tbl>
       <w:tblPr>
-        <w:tblStyle w:val="HelleSchattierung-Akzent1"/>
+        <w:tblStyle w:val="HelleSchattierung-Akzent11"/>
         <w:tblW w:w="9356" w:type="dxa"/>
         <w:tblBorders>
           <w:left w:val="single" w:sz="8" w:space="0" w:color="4F81BD" w:themeColor="accent1"/>
@@ -6360,20 +6329,20 @@
       </w:tr>
     </w:tbl>
     <w:p>
-      <w:bookmarkStart w:id="26" w:name="_Ref478593434"/>
-      <w:bookmarkStart w:id="27" w:name="_Ref478593486"/>
+      <w:bookmarkStart w:id="25" w:name="_Ref478593434"/>
+      <w:bookmarkStart w:id="26" w:name="_Ref478593486"/>
     </w:p>
     <w:p>
       <w:pPr>
         <w:pStyle w:val="berschrift3"/>
       </w:pPr>
-      <w:bookmarkStart w:id="28" w:name="_Toc478685145"/>
+      <w:bookmarkStart w:id="27" w:name="_Toc478685145"/>
       <w:r>
         <w:t>Ticketreservierung</w:t>
       </w:r>
+      <w:bookmarkEnd w:id="25"/>
       <w:bookmarkEnd w:id="26"/>
       <w:bookmarkEnd w:id="27"/>
-      <w:bookmarkEnd w:id="28"/>
     </w:p>
     <w:p>
       <w:pPr>
@@ -6519,7 +6488,7 @@
     </w:p>
     <w:tbl>
       <w:tblPr>
-        <w:tblStyle w:val="HelleSchattierung-Akzent1"/>
+        <w:tblStyle w:val="HelleSchattierung-Akzent11"/>
         <w:tblW w:w="9356" w:type="dxa"/>
         <w:tblBorders>
           <w:left w:val="single" w:sz="8" w:space="0" w:color="4F81BD" w:themeColor="accent1"/>
@@ -7105,11 +7074,11 @@
       <w:pPr>
         <w:pStyle w:val="berschrift3"/>
       </w:pPr>
-      <w:bookmarkStart w:id="29" w:name="_Toc478685146"/>
+      <w:bookmarkStart w:id="28" w:name="_Toc478685146"/>
       <w:r>
         <w:t>Buchungscode zu einer Reservierung einsehen</w:t>
       </w:r>
-      <w:bookmarkEnd w:id="29"/>
+      <w:bookmarkEnd w:id="28"/>
     </w:p>
     <w:p>
       <w:pPr>
@@ -7243,11 +7212,11 @@
       <w:pPr>
         <w:pStyle w:val="berschrift3"/>
       </w:pPr>
-      <w:bookmarkStart w:id="30" w:name="_Toc478685147"/>
+      <w:bookmarkStart w:id="29" w:name="_Toc478685147"/>
       <w:r>
         <w:t>Einsicht der noch zur Verfügung stehenden Tickets</w:t>
       </w:r>
-      <w:bookmarkEnd w:id="30"/>
+      <w:bookmarkEnd w:id="29"/>
     </w:p>
     <w:p>
       <w:pPr>
@@ -7388,23 +7357,23 @@
       <w:pPr>
         <w:pStyle w:val="berschrift2"/>
       </w:pPr>
-      <w:bookmarkStart w:id="31" w:name="_Toc478685148"/>
+      <w:bookmarkStart w:id="30" w:name="_Toc478685148"/>
       <w:r>
         <w:t>Manager</w:t>
       </w:r>
+      <w:bookmarkEnd w:id="30"/>
+    </w:p>
+    <w:p>
+      <w:pPr>
+        <w:pStyle w:val="berschrift3"/>
+      </w:pPr>
+      <w:bookmarkStart w:id="31" w:name="_Ref478649612"/>
+      <w:bookmarkStart w:id="32" w:name="_Toc478685149"/>
+      <w:r>
+        <w:t>Login</w:t>
+      </w:r>
       <w:bookmarkEnd w:id="31"/>
-    </w:p>
-    <w:p>
-      <w:pPr>
-        <w:pStyle w:val="berschrift3"/>
-      </w:pPr>
-      <w:bookmarkStart w:id="32" w:name="_Ref478649612"/>
-      <w:bookmarkStart w:id="33" w:name="_Toc478685149"/>
-      <w:r>
-        <w:t>Login</w:t>
-      </w:r>
       <w:bookmarkEnd w:id="32"/>
-      <w:bookmarkEnd w:id="33"/>
     </w:p>
     <w:p>
       <w:r>
@@ -7494,7 +7463,7 @@
     </w:p>
     <w:tbl>
       <w:tblPr>
-        <w:tblStyle w:val="HelleSchattierung-Akzent1"/>
+        <w:tblStyle w:val="HelleSchattierung-Akzent11"/>
         <w:tblW w:w="9356" w:type="dxa"/>
         <w:tblBorders>
           <w:left w:val="single" w:sz="8" w:space="0" w:color="4F81BD" w:themeColor="accent1"/>
@@ -8000,15 +7969,15 @@
       <w:pPr>
         <w:pStyle w:val="berschrift3"/>
       </w:pPr>
-      <w:bookmarkStart w:id="34" w:name="_Ref478657953"/>
-      <w:bookmarkStart w:id="35" w:name="_Ref478657966"/>
-      <w:bookmarkStart w:id="36" w:name="_Toc478685150"/>
+      <w:bookmarkStart w:id="33" w:name="_Ref478657953"/>
+      <w:bookmarkStart w:id="34" w:name="_Ref478657966"/>
+      <w:bookmarkStart w:id="35" w:name="_Toc478685150"/>
       <w:r>
         <w:t>Veranstaltung anlegen</w:t>
       </w:r>
+      <w:bookmarkEnd w:id="33"/>
       <w:bookmarkEnd w:id="34"/>
       <w:bookmarkEnd w:id="35"/>
-      <w:bookmarkEnd w:id="36"/>
     </w:p>
     <w:p>
       <w:r>
@@ -8159,7 +8128,7 @@
     </w:p>
     <w:tbl>
       <w:tblPr>
-        <w:tblStyle w:val="HelleSchattierung-Akzent1"/>
+        <w:tblStyle w:val="HelleSchattierung-Akzent11"/>
         <w:tblW w:w="9356" w:type="dxa"/>
         <w:tblBorders>
           <w:left w:val="single" w:sz="8" w:space="0" w:color="4F81BD" w:themeColor="accent1"/>
@@ -8768,13 +8737,13 @@
       <w:pPr>
         <w:pStyle w:val="berschrift3"/>
       </w:pPr>
-      <w:bookmarkStart w:id="37" w:name="_Ref478658409"/>
-      <w:bookmarkStart w:id="38" w:name="_Toc478685151"/>
+      <w:bookmarkStart w:id="36" w:name="_Ref478658409"/>
+      <w:bookmarkStart w:id="37" w:name="_Toc478685151"/>
       <w:r>
         <w:t>Veranstaltung veröffentlichen</w:t>
       </w:r>
+      <w:bookmarkEnd w:id="36"/>
       <w:bookmarkEnd w:id="37"/>
-      <w:bookmarkEnd w:id="38"/>
     </w:p>
     <w:p>
       <w:r>
@@ -8931,7 +8900,7 @@
     </w:p>
     <w:tbl>
       <w:tblPr>
-        <w:tblStyle w:val="HelleSchattierung-Akzent1"/>
+        <w:tblStyle w:val="HelleSchattierung-Akzent11"/>
         <w:tblW w:w="9356" w:type="dxa"/>
         <w:tblBorders>
           <w:left w:val="single" w:sz="8" w:space="0" w:color="4F81BD" w:themeColor="accent1"/>
@@ -9384,11 +9353,11 @@
       <w:pPr>
         <w:pStyle w:val="berschrift3"/>
       </w:pPr>
-      <w:bookmarkStart w:id="39" w:name="_Toc478685152"/>
+      <w:bookmarkStart w:id="38" w:name="_Toc478685152"/>
       <w:r>
         <w:t>Bearbeitung einer unveröffentlichten Veranstaltung</w:t>
       </w:r>
-      <w:bookmarkEnd w:id="39"/>
+      <w:bookmarkEnd w:id="38"/>
     </w:p>
     <w:p>
       <w:r>
@@ -9527,7 +9496,7 @@
     </w:p>
     <w:tbl>
       <w:tblPr>
-        <w:tblStyle w:val="HelleSchattierung-Akzent1"/>
+        <w:tblStyle w:val="HelleSchattierung-Akzent11"/>
         <w:tblW w:w="9356" w:type="dxa"/>
         <w:tblBorders>
           <w:left w:val="single" w:sz="8" w:space="0" w:color="4F81BD" w:themeColor="accent1"/>
@@ -10089,11 +10058,11 @@
       <w:pPr>
         <w:pStyle w:val="berschrift3"/>
       </w:pPr>
-      <w:bookmarkStart w:id="40" w:name="_Toc478685153"/>
+      <w:bookmarkStart w:id="39" w:name="_Toc478685153"/>
       <w:r>
         <w:t>Einsicht aller Reservierungen</w:t>
       </w:r>
-      <w:bookmarkEnd w:id="40"/>
+      <w:bookmarkEnd w:id="39"/>
     </w:p>
     <w:p>
       <w:pPr>
@@ -10309,7 +10278,7 @@
     </w:p>
     <w:tbl>
       <w:tblPr>
-        <w:tblStyle w:val="HelleSchattierung-Akzent1"/>
+        <w:tblStyle w:val="HelleSchattierung-Akzent11"/>
         <w:tblW w:w="9356" w:type="dxa"/>
         <w:tblBorders>
           <w:left w:val="single" w:sz="8" w:space="0" w:color="4F81BD" w:themeColor="accent1"/>
@@ -10818,7 +10787,7 @@
       <w:pPr>
         <w:pStyle w:val="berschrift1"/>
       </w:pPr>
-      <w:bookmarkStart w:id="41" w:name="_Toc478685154"/>
+      <w:bookmarkStart w:id="40" w:name="_Toc478685154"/>
       <w:r>
         <w:lastRenderedPageBreak/>
         <w:t xml:space="preserve">Sprint </w:t>
@@ -10827,12 +10796,12 @@
       <w:r>
         <w:t>Backlog</w:t>
       </w:r>
-      <w:bookmarkEnd w:id="41"/>
+      <w:bookmarkEnd w:id="40"/>
       <w:proofErr w:type="spellEnd"/>
     </w:p>
     <w:tbl>
       <w:tblPr>
-        <w:tblStyle w:val="HelleSchattierung-Akzent1"/>
+        <w:tblStyle w:val="HelleSchattierung-Akzent11"/>
         <w:tblW w:w="9356" w:type="dxa"/>
         <w:tblBorders>
           <w:left w:val="single" w:sz="8" w:space="0" w:color="4F81BD" w:themeColor="accent1"/>
@@ -11541,8 +11510,8 @@
           <w:highlight w:val="lightGray"/>
         </w:rPr>
       </w:pPr>
-      <w:bookmarkStart w:id="42" w:name="_Toc434327195"/>
-      <w:bookmarkStart w:id="43" w:name="_Toc476910417"/>
+      <w:bookmarkStart w:id="41" w:name="_Toc434327195"/>
+      <w:bookmarkStart w:id="42" w:name="_Toc476910417"/>
     </w:p>
     <w:p>
       <w:pPr>
@@ -11550,8 +11519,8 @@
           <w:highlight w:val="lightGray"/>
         </w:rPr>
         <w:sectPr>
-          <w:headerReference w:type="default" r:id="rId11"/>
-          <w:footerReference w:type="default" r:id="rId12"/>
+          <w:headerReference w:type="default" r:id="rId10"/>
+          <w:footerReference w:type="default" r:id="rId11"/>
           <w:pgSz w:w="11906" w:h="16838"/>
           <w:pgMar w:top="1134" w:right="1134" w:bottom="1134" w:left="1701" w:header="709" w:footer="709" w:gutter="0"/>
           <w:pgNumType w:start="1"/>
@@ -11569,8 +11538,8 @@
         <w:lastRenderedPageBreak/>
         <w:t>Anhangsverzeichnis</w:t>
       </w:r>
+      <w:bookmarkEnd w:id="41"/>
       <w:bookmarkEnd w:id="42"/>
-      <w:bookmarkEnd w:id="43"/>
       <w:proofErr w:type="spellEnd"/>
     </w:p>
     <w:p>
@@ -12324,8 +12293,8 @@
           <w:rFonts w:cs="Arial"/>
         </w:rPr>
         <w:sectPr>
-          <w:headerReference w:type="default" r:id="rId13"/>
-          <w:footerReference w:type="default" r:id="rId14"/>
+          <w:headerReference w:type="default" r:id="rId12"/>
+          <w:footerReference w:type="default" r:id="rId13"/>
           <w:pgSz w:w="11906" w:h="16838"/>
           <w:pgMar w:top="1134" w:right="1134" w:bottom="1134" w:left="1701" w:header="709" w:footer="709" w:gutter="0"/>
           <w:pgNumType w:start="5"/>
@@ -12365,29 +12334,29 @@
       <w:pPr>
         <w:pStyle w:val="TitelAnhang"/>
       </w:pPr>
-      <w:bookmarkStart w:id="44" w:name="_Toc434327196"/>
-      <w:bookmarkStart w:id="45" w:name="_Toc476910418"/>
+      <w:bookmarkStart w:id="43" w:name="_Toc434327196"/>
+      <w:bookmarkStart w:id="44" w:name="_Toc476910418"/>
       <w:r>
         <w:t>Anhang</w:t>
       </w:r>
+      <w:bookmarkEnd w:id="43"/>
       <w:bookmarkEnd w:id="44"/>
+    </w:p>
+    <w:p>
+      <w:pPr>
+        <w:pStyle w:val="Anhang1"/>
+        <w:rPr>
+          <w:lang w:val="en-US"/>
+        </w:rPr>
+      </w:pPr>
+      <w:bookmarkStart w:id="45" w:name="_Toc478684882"/>
+      <w:r>
+        <w:rPr>
+          <w:lang w:val="en-US"/>
+        </w:rPr>
+        <w:t>Mockups</w:t>
+      </w:r>
       <w:bookmarkEnd w:id="45"/>
-    </w:p>
-    <w:p>
-      <w:pPr>
-        <w:pStyle w:val="Anhang1"/>
-        <w:rPr>
-          <w:lang w:val="en-US"/>
-        </w:rPr>
-      </w:pPr>
-      <w:bookmarkStart w:id="46" w:name="_Toc478684882"/>
-      <w:r>
-        <w:rPr>
-          <w:lang w:val="en-US"/>
-        </w:rPr>
-        <w:t>Mockups</w:t>
-      </w:r>
-      <w:bookmarkEnd w:id="46"/>
     </w:p>
     <w:p>
       <w:pPr>
@@ -12458,6 +12427,98 @@
                 <pic:pic xmlns:pic="http://schemas.openxmlformats.org/drawingml/2006/picture">
                   <pic:nvPicPr>
                     <pic:cNvPr id="0" name="Picture 48" descr="E:\Duales Studium Semester\5. Semester\Java EE\Ticketsystem\PNG - Mockups\Suche &amp; Anzeige.png"/>
+                    <pic:cNvPicPr>
+                      <a:picLocks noChangeAspect="1" noChangeArrowheads="1"/>
+                    </pic:cNvPicPr>
+                  </pic:nvPicPr>
+                  <pic:blipFill>
+                    <a:blip r:embed="rId14" cstate="print"/>
+                    <a:srcRect/>
+                    <a:stretch>
+                      <a:fillRect/>
+                    </a:stretch>
+                  </pic:blipFill>
+                  <pic:spPr bwMode="auto">
+                    <a:xfrm>
+                      <a:off x="0" y="0"/>
+                      <a:ext cx="5760085" cy="4338916"/>
+                    </a:xfrm>
+                    <a:prstGeom prst="rect">
+                      <a:avLst/>
+                    </a:prstGeom>
+                    <a:noFill/>
+                    <a:ln w="9525">
+                      <a:noFill/>
+                      <a:miter lim="800000"/>
+                      <a:headEnd/>
+                      <a:tailEnd/>
+                    </a:ln>
+                  </pic:spPr>
+                </pic:pic>
+              </a:graphicData>
+            </a:graphic>
+          </wp:inline>
+        </w:drawing>
+      </w:r>
+    </w:p>
+    <w:p>
+      <w:pPr>
+        <w:pStyle w:val="AbbildungAnhang"/>
+      </w:pPr>
+      <w:bookmarkStart w:id="46" w:name="_Ref478682059"/>
+      <w:bookmarkStart w:id="47" w:name="_Ref468794355"/>
+      <w:bookmarkStart w:id="48" w:name="_Ref468794625"/>
+      <w:bookmarkStart w:id="49" w:name="_Toc478684967"/>
+      <w:r>
+        <w:t xml:space="preserve">Abbildung </w:t>
+      </w:r>
+      <w:fldSimple w:instr=" SEQ Abbildung \* ARABIC ">
+        <w:r>
+          <w:rPr>
+            <w:noProof/>
+          </w:rPr>
+          <w:t>1</w:t>
+        </w:r>
+      </w:fldSimple>
+      <w:bookmarkEnd w:id="46"/>
+      <w:r>
+        <w:t xml:space="preserve">: </w:t>
+      </w:r>
+      <w:proofErr w:type="spellStart"/>
+      <w:r>
+        <w:t>Mockup_</w:t>
+      </w:r>
+      <w:bookmarkEnd w:id="47"/>
+      <w:bookmarkEnd w:id="48"/>
+      <w:r>
+        <w:t>Suche_und_Anzeige</w:t>
+      </w:r>
+      <w:bookmarkEnd w:id="49"/>
+      <w:proofErr w:type="spellEnd"/>
+    </w:p>
+    <w:p>
+      <w:pPr>
+        <w:pStyle w:val="AbbildungAnhang"/>
+        <w:keepNext/>
+      </w:pPr>
+      <w:r>
+        <w:rPr>
+          <w:noProof/>
+        </w:rPr>
+        <w:lastRenderedPageBreak/>
+        <w:drawing>
+          <wp:inline distT="0" distB="0" distL="0" distR="0">
+            <wp:extent cx="5760085" cy="4338916"/>
+            <wp:effectExtent l="19050" t="0" r="0" b="0"/>
+            <wp:docPr id="49" name="Bild 49" descr="E:\Duales Studium Semester\5. Semester\Java EE\Ticketsystem\PNG - Mockups\Kaufen.png"/>
+            <wp:cNvGraphicFramePr>
+              <a:graphicFrameLocks xmlns:a="http://schemas.openxmlformats.org/drawingml/2006/main" noChangeAspect="1"/>
+            </wp:cNvGraphicFramePr>
+            <a:graphic xmlns:a="http://schemas.openxmlformats.org/drawingml/2006/main">
+              <a:graphicData uri="http://schemas.openxmlformats.org/drawingml/2006/picture">
+                <pic:pic xmlns:pic="http://schemas.openxmlformats.org/drawingml/2006/picture">
+                  <pic:nvPicPr>
+                    <pic:cNvPr id="0" name="Picture 49" descr="E:\Duales Studium Semester\5. Semester\Java EE\Ticketsystem\PNG - Mockups\Kaufen.png"/>
                     <pic:cNvPicPr>
                       <a:picLocks noChangeAspect="1" noChangeArrowheads="1"/>
                     </pic:cNvPicPr>
@@ -12496,10 +12557,7 @@
       <w:pPr>
         <w:pStyle w:val="AbbildungAnhang"/>
       </w:pPr>
-      <w:bookmarkStart w:id="47" w:name="_Ref468794355"/>
-      <w:bookmarkStart w:id="48" w:name="_Ref468794625"/>
-      <w:bookmarkStart w:id="49" w:name="_Ref478682059"/>
-      <w:bookmarkStart w:id="50" w:name="_Toc478684967"/>
+      <w:bookmarkStart w:id="50" w:name="_Toc478684968"/>
       <w:r>
         <w:t xml:space="preserve">Abbildung </w:t>
       </w:r>
@@ -12508,21 +12566,15 @@
           <w:rPr>
             <w:noProof/>
           </w:rPr>
-          <w:t>1</w:t>
+          <w:t>2</w:t>
         </w:r>
       </w:fldSimple>
-      <w:bookmarkEnd w:id="49"/>
       <w:r>
         <w:t xml:space="preserve">: </w:t>
       </w:r>
       <w:proofErr w:type="spellStart"/>
       <w:r>
-        <w:t>Mockup_</w:t>
-      </w:r>
-      <w:bookmarkEnd w:id="47"/>
-      <w:bookmarkEnd w:id="48"/>
-      <w:r>
-        <w:t>Suche_und_Anzeige</w:t>
+        <w:t>Mockup_Event_Anzeige_Buchen</w:t>
       </w:r>
       <w:bookmarkEnd w:id="50"/>
       <w:proofErr w:type="spellEnd"/>
@@ -12541,7 +12593,7 @@
           <wp:inline distT="0" distB="0" distL="0" distR="0">
             <wp:extent cx="5760085" cy="4338916"/>
             <wp:effectExtent l="19050" t="0" r="0" b="0"/>
-            <wp:docPr id="49" name="Bild 49" descr="E:\Duales Studium Semester\5. Semester\Java EE\Ticketsystem\PNG - Mockups\Kaufen.png"/>
+            <wp:docPr id="52" name="Bild 52" descr="E:\Duales Studium Semester\5. Semester\Java EE\Ticketsystem\PNG - Mockups\Erfolgreich gekauft.png"/>
             <wp:cNvGraphicFramePr>
               <a:graphicFrameLocks xmlns:a="http://schemas.openxmlformats.org/drawingml/2006/main" noChangeAspect="1"/>
             </wp:cNvGraphicFramePr>
@@ -12549,7 +12601,7 @@
               <a:graphicData uri="http://schemas.openxmlformats.org/drawingml/2006/picture">
                 <pic:pic xmlns:pic="http://schemas.openxmlformats.org/drawingml/2006/picture">
                   <pic:nvPicPr>
-                    <pic:cNvPr id="0" name="Picture 49" descr="E:\Duales Studium Semester\5. Semester\Java EE\Ticketsystem\PNG - Mockups\Kaufen.png"/>
+                    <pic:cNvPr id="0" name="Picture 52" descr="E:\Duales Studium Semester\5. Semester\Java EE\Ticketsystem\PNG - Mockups\Erfolgreich gekauft.png"/>
                     <pic:cNvPicPr>
                       <a:picLocks noChangeAspect="1" noChangeArrowheads="1"/>
                     </pic:cNvPicPr>
@@ -12588,7 +12640,7 @@
       <w:pPr>
         <w:pStyle w:val="AbbildungAnhang"/>
       </w:pPr>
-      <w:bookmarkStart w:id="51" w:name="_Toc478684968"/>
+      <w:bookmarkStart w:id="51" w:name="_Toc478684969"/>
       <w:r>
         <w:t xml:space="preserve">Abbildung </w:t>
       </w:r>
@@ -12597,7 +12649,7 @@
           <w:rPr>
             <w:noProof/>
           </w:rPr>
-          <w:t>2</w:t>
+          <w:t>3</w:t>
         </w:r>
       </w:fldSimple>
       <w:r>
@@ -12605,7 +12657,7 @@
       </w:r>
       <w:proofErr w:type="spellStart"/>
       <w:r>
-        <w:t>Mockup_Event_Anzeige_Buchen</w:t>
+        <w:t>Mockup_Event_gebucht</w:t>
       </w:r>
       <w:bookmarkEnd w:id="51"/>
       <w:proofErr w:type="spellEnd"/>
@@ -12624,7 +12676,7 @@
           <wp:inline distT="0" distB="0" distL="0" distR="0">
             <wp:extent cx="5760085" cy="4338916"/>
             <wp:effectExtent l="19050" t="0" r="0" b="0"/>
-            <wp:docPr id="52" name="Bild 52" descr="E:\Duales Studium Semester\5. Semester\Java EE\Ticketsystem\PNG - Mockups\Erfolgreich gekauft.png"/>
+            <wp:docPr id="64" name="Bild 64" descr="E:\Duales Studium Semester\5. Semester\Java EE\Ticketsystem\PNG - Mockups\Login.png"/>
             <wp:cNvGraphicFramePr>
               <a:graphicFrameLocks xmlns:a="http://schemas.openxmlformats.org/drawingml/2006/main" noChangeAspect="1"/>
             </wp:cNvGraphicFramePr>
@@ -12632,7 +12684,7 @@
               <a:graphicData uri="http://schemas.openxmlformats.org/drawingml/2006/picture">
                 <pic:pic xmlns:pic="http://schemas.openxmlformats.org/drawingml/2006/picture">
                   <pic:nvPicPr>
-                    <pic:cNvPr id="0" name="Picture 52" descr="E:\Duales Studium Semester\5. Semester\Java EE\Ticketsystem\PNG - Mockups\Erfolgreich gekauft.png"/>
+                    <pic:cNvPr id="0" name="Picture 64" descr="E:\Duales Studium Semester\5. Semester\Java EE\Ticketsystem\PNG - Mockups\Login.png"/>
                     <pic:cNvPicPr>
                       <a:picLocks noChangeAspect="1" noChangeArrowheads="1"/>
                     </pic:cNvPicPr>
@@ -12671,7 +12723,7 @@
       <w:pPr>
         <w:pStyle w:val="AbbildungAnhang"/>
       </w:pPr>
-      <w:bookmarkStart w:id="52" w:name="_Toc478684969"/>
+      <w:bookmarkStart w:id="52" w:name="_Toc478684970"/>
       <w:r>
         <w:t xml:space="preserve">Abbildung </w:t>
       </w:r>
@@ -12680,7 +12732,7 @@
           <w:rPr>
             <w:noProof/>
           </w:rPr>
-          <w:t>3</w:t>
+          <w:t>4</w:t>
         </w:r>
       </w:fldSimple>
       <w:r>
@@ -12688,92 +12740,9 @@
       </w:r>
       <w:proofErr w:type="spellStart"/>
       <w:r>
-        <w:t>Mockup_Event_gebucht</w:t>
+        <w:t>Mockup_Login</w:t>
       </w:r>
       <w:bookmarkEnd w:id="52"/>
-      <w:proofErr w:type="spellEnd"/>
-    </w:p>
-    <w:p>
-      <w:pPr>
-        <w:pStyle w:val="AbbildungAnhang"/>
-        <w:keepNext/>
-      </w:pPr>
-      <w:r>
-        <w:rPr>
-          <w:noProof/>
-        </w:rPr>
-        <w:lastRenderedPageBreak/>
-        <w:drawing>
-          <wp:inline distT="0" distB="0" distL="0" distR="0">
-            <wp:extent cx="5760085" cy="4338916"/>
-            <wp:effectExtent l="19050" t="0" r="0" b="0"/>
-            <wp:docPr id="64" name="Bild 64" descr="E:\Duales Studium Semester\5. Semester\Java EE\Ticketsystem\PNG - Mockups\Login.png"/>
-            <wp:cNvGraphicFramePr>
-              <a:graphicFrameLocks xmlns:a="http://schemas.openxmlformats.org/drawingml/2006/main" noChangeAspect="1"/>
-            </wp:cNvGraphicFramePr>
-            <a:graphic xmlns:a="http://schemas.openxmlformats.org/drawingml/2006/main">
-              <a:graphicData uri="http://schemas.openxmlformats.org/drawingml/2006/picture">
-                <pic:pic xmlns:pic="http://schemas.openxmlformats.org/drawingml/2006/picture">
-                  <pic:nvPicPr>
-                    <pic:cNvPr id="0" name="Picture 64" descr="E:\Duales Studium Semester\5. Semester\Java EE\Ticketsystem\PNG - Mockups\Login.png"/>
-                    <pic:cNvPicPr>
-                      <a:picLocks noChangeAspect="1" noChangeArrowheads="1"/>
-                    </pic:cNvPicPr>
-                  </pic:nvPicPr>
-                  <pic:blipFill>
-                    <a:blip r:embed="rId18" cstate="print"/>
-                    <a:srcRect/>
-                    <a:stretch>
-                      <a:fillRect/>
-                    </a:stretch>
-                  </pic:blipFill>
-                  <pic:spPr bwMode="auto">
-                    <a:xfrm>
-                      <a:off x="0" y="0"/>
-                      <a:ext cx="5760085" cy="4338916"/>
-                    </a:xfrm>
-                    <a:prstGeom prst="rect">
-                      <a:avLst/>
-                    </a:prstGeom>
-                    <a:noFill/>
-                    <a:ln w="9525">
-                      <a:noFill/>
-                      <a:miter lim="800000"/>
-                      <a:headEnd/>
-                      <a:tailEnd/>
-                    </a:ln>
-                  </pic:spPr>
-                </pic:pic>
-              </a:graphicData>
-            </a:graphic>
-          </wp:inline>
-        </w:drawing>
-      </w:r>
-    </w:p>
-    <w:p>
-      <w:pPr>
-        <w:pStyle w:val="AbbildungAnhang"/>
-      </w:pPr>
-      <w:bookmarkStart w:id="53" w:name="_Toc478684970"/>
-      <w:r>
-        <w:t xml:space="preserve">Abbildung </w:t>
-      </w:r>
-      <w:fldSimple w:instr=" SEQ Abbildung \* ARABIC ">
-        <w:r>
-          <w:rPr>
-            <w:noProof/>
-          </w:rPr>
-          <w:t>4</w:t>
-        </w:r>
-      </w:fldSimple>
-      <w:r>
-        <w:t xml:space="preserve">: </w:t>
-      </w:r>
-      <w:proofErr w:type="spellStart"/>
-      <w:r>
-        <w:t>Mockup_Login</w:t>
-      </w:r>
-      <w:bookmarkEnd w:id="53"/>
       <w:proofErr w:type="spellEnd"/>
     </w:p>
     <w:p>
@@ -12804,7 +12773,7 @@
                     </pic:cNvPicPr>
                   </pic:nvPicPr>
                   <pic:blipFill>
-                    <a:blip r:embed="rId19" cstate="print"/>
+                    <a:blip r:embed="rId18" cstate="print"/>
                     <a:srcRect/>
                     <a:stretch>
                       <a:fillRect/>
@@ -12837,7 +12806,7 @@
       <w:pPr>
         <w:pStyle w:val="AbbildungAnhang"/>
       </w:pPr>
-      <w:bookmarkStart w:id="54" w:name="_Toc478684971"/>
+      <w:bookmarkStart w:id="53" w:name="_Toc478684971"/>
       <w:r>
         <w:t xml:space="preserve">Abbildung </w:t>
       </w:r>
@@ -12856,7 +12825,7 @@
       <w:r>
         <w:t>Mockup_Event_anlegen</w:t>
       </w:r>
-      <w:bookmarkEnd w:id="54"/>
+      <w:bookmarkEnd w:id="53"/>
       <w:proofErr w:type="spellEnd"/>
     </w:p>
     <w:p/>
@@ -12869,22 +12838,22 @@
       <w:pPr>
         <w:pStyle w:val="Anhang1"/>
       </w:pPr>
-      <w:bookmarkStart w:id="55" w:name="_Toc478684883"/>
+      <w:bookmarkStart w:id="54" w:name="_Toc478684883"/>
       <w:r>
         <w:lastRenderedPageBreak/>
         <w:t>Darstellung des Datenmodells</w:t>
       </w:r>
+      <w:bookmarkEnd w:id="54"/>
+    </w:p>
+    <w:p>
+      <w:pPr>
+        <w:pStyle w:val="Anhang2"/>
+      </w:pPr>
+      <w:bookmarkStart w:id="55" w:name="_Toc478684884"/>
+      <w:r>
+        <w:t>ER-Modell</w:t>
+      </w:r>
       <w:bookmarkEnd w:id="55"/>
-    </w:p>
-    <w:p>
-      <w:pPr>
-        <w:pStyle w:val="Anhang2"/>
-      </w:pPr>
-      <w:bookmarkStart w:id="56" w:name="_Toc478684884"/>
-      <w:r>
-        <w:t>ER-Modell</w:t>
-      </w:r>
-      <w:bookmarkEnd w:id="56"/>
     </w:p>
     <w:p>
       <w:pPr>
@@ -12910,10 +12879,10 @@
                     <pic:cNvPicPr/>
                   </pic:nvPicPr>
                   <pic:blipFill>
-                    <a:blip r:embed="rId20" cstate="print">
+                    <a:blip r:embed="rId19" cstate="print">
                       <a:extLst>
                         <a:ext uri="{28A0092B-C50C-407E-A947-70E740481C1C}">
-                          <a14:useLocalDpi xmlns:a14="http://schemas.microsoft.com/office/drawing/2010/main" xmlns:wps="http://schemas.microsoft.com/office/word/2010/wordprocessingShape" xmlns:wpi="http://schemas.microsoft.com/office/word/2010/wordprocessingInk" xmlns:wpg="http://schemas.microsoft.com/office/word/2010/wordprocessingGroup" xmlns:w16se="http://schemas.microsoft.com/office/word/2015/wordml/symex" xmlns:w15="http://schemas.microsoft.com/office/word/2012/wordml" xmlns:w14="http://schemas.microsoft.com/office/word/2010/wordml" xmlns:w="http://schemas.openxmlformats.org/wordprocessingml/2006/main" xmlns:w10="urn:schemas-microsoft-com:office:word" xmlns:wp14="http://schemas.microsoft.com/office/word/2010/wordprocessingDrawing" xmlns:v="urn:schemas-microsoft-com:vml" xmlns:o="urn:schemas-microsoft-com:office:office" xmlns:mc="http://schemas.openxmlformats.org/markup-compatibility/2006" xmlns:cx2="http://schemas.microsoft.com/office/drawing/2015/10/21/chartex" xmlns:cx1="http://schemas.microsoft.com/office/drawing/2015/9/8/chartex" xmlns:cx="http://schemas.microsoft.com/office/drawing/2014/chartex" xmlns:wpc="http://schemas.microsoft.com/office/word/2010/wordprocessingCanvas" xmlns="" val="0"/>
+                          <a14:useLocalDpi xmlns="" xmlns:wpc="http://schemas.microsoft.com/office/word/2010/wordprocessingCanvas" xmlns:cx="http://schemas.microsoft.com/office/drawing/2014/chartex" xmlns:cx1="http://schemas.microsoft.com/office/drawing/2015/9/8/chartex" xmlns:cx2="http://schemas.microsoft.com/office/drawing/2015/10/21/chartex" xmlns:mc="http://schemas.openxmlformats.org/markup-compatibility/2006" xmlns:o="urn:schemas-microsoft-com:office:office" xmlns:v="urn:schemas-microsoft-com:vml" xmlns:wp14="http://schemas.microsoft.com/office/word/2010/wordprocessingDrawing" xmlns:w10="urn:schemas-microsoft-com:office:word" xmlns:w="http://schemas.openxmlformats.org/wordprocessingml/2006/main" xmlns:w14="http://schemas.microsoft.com/office/word/2010/wordml" xmlns:w15="http://schemas.microsoft.com/office/word/2012/wordml" xmlns:w16se="http://schemas.microsoft.com/office/word/2015/wordml/symex" xmlns:wpg="http://schemas.microsoft.com/office/word/2010/wordprocessingGroup" xmlns:wpi="http://schemas.microsoft.com/office/word/2010/wordprocessingInk" xmlns:wps="http://schemas.microsoft.com/office/word/2010/wordprocessingShape" xmlns:a14="http://schemas.microsoft.com/office/drawing/2010/main" val="0"/>
                         </a:ext>
                       </a:extLst>
                     </a:blip>
@@ -12941,8 +12910,8 @@
       <w:pPr>
         <w:pStyle w:val="AbbildungAnhang"/>
       </w:pPr>
-      <w:bookmarkStart w:id="57" w:name="_Ref478683969"/>
-      <w:bookmarkStart w:id="58" w:name="_Toc478684972"/>
+      <w:bookmarkStart w:id="56" w:name="_Ref478683969"/>
+      <w:bookmarkStart w:id="57" w:name="_Toc478684972"/>
       <w:r>
         <w:t xml:space="preserve">Abbildung </w:t>
       </w:r>
@@ -12954,11 +12923,11 @@
           <w:t>6</w:t>
         </w:r>
       </w:fldSimple>
+      <w:bookmarkEnd w:id="56"/>
+      <w:r>
+        <w:t>: ER-Modell</w:t>
+      </w:r>
       <w:bookmarkEnd w:id="57"/>
-      <w:r>
-        <w:t>: ER-Modell</w:t>
-      </w:r>
-      <w:bookmarkEnd w:id="58"/>
     </w:p>
     <w:p>
       <w:pPr>
@@ -12971,8 +12940,8 @@
         <w:spacing w:after="200" w:line="276" w:lineRule="auto"/>
         <w:jc w:val="left"/>
         <w:sectPr>
-          <w:headerReference w:type="default" r:id="rId21"/>
-          <w:footerReference w:type="default" r:id="rId22"/>
+          <w:headerReference w:type="default" r:id="rId20"/>
+          <w:footerReference w:type="default" r:id="rId21"/>
           <w:pgSz w:w="11906" w:h="16838"/>
           <w:pgMar w:top="1134" w:right="1134" w:bottom="1134" w:left="1701" w:header="709" w:footer="709" w:gutter="0"/>
           <w:pgNumType w:start="1"/>
@@ -12985,12 +12954,12 @@
       <w:pPr>
         <w:pStyle w:val="Anhang2"/>
       </w:pPr>
-      <w:bookmarkStart w:id="59" w:name="_Toc478684885"/>
+      <w:bookmarkStart w:id="58" w:name="_Toc478684885"/>
       <w:r>
         <w:lastRenderedPageBreak/>
         <w:t>Klassendiagramm</w:t>
       </w:r>
-      <w:bookmarkEnd w:id="59"/>
+      <w:bookmarkEnd w:id="58"/>
     </w:p>
     <w:p>
       <w:pPr>
@@ -13017,10 +12986,10 @@
                     <pic:cNvPicPr/>
                   </pic:nvPicPr>
                   <pic:blipFill rotWithShape="1">
-                    <a:blip r:embed="rId23" cstate="print">
+                    <a:blip r:embed="rId22" cstate="print">
                       <a:extLst>
                         <a:ext uri="{28A0092B-C50C-407E-A947-70E740481C1C}">
-                          <a14:useLocalDpi xmlns:a14="http://schemas.microsoft.com/office/drawing/2010/main" xmlns:wps="http://schemas.microsoft.com/office/word/2010/wordprocessingShape" xmlns:wpi="http://schemas.microsoft.com/office/word/2010/wordprocessingInk" xmlns:wpg="http://schemas.microsoft.com/office/word/2010/wordprocessingGroup" xmlns:w16se="http://schemas.microsoft.com/office/word/2015/wordml/symex" xmlns:w15="http://schemas.microsoft.com/office/word/2012/wordml" xmlns:w14="http://schemas.microsoft.com/office/word/2010/wordml" xmlns:w="http://schemas.openxmlformats.org/wordprocessingml/2006/main" xmlns:w10="urn:schemas-microsoft-com:office:word" xmlns:wp14="http://schemas.microsoft.com/office/word/2010/wordprocessingDrawing" xmlns:v="urn:schemas-microsoft-com:vml" xmlns:o="urn:schemas-microsoft-com:office:office" xmlns:mc="http://schemas.openxmlformats.org/markup-compatibility/2006" xmlns:cx2="http://schemas.microsoft.com/office/drawing/2015/10/21/chartex" xmlns:cx1="http://schemas.microsoft.com/office/drawing/2015/9/8/chartex" xmlns:cx="http://schemas.microsoft.com/office/drawing/2014/chartex" xmlns:wpc="http://schemas.microsoft.com/office/word/2010/wordprocessingCanvas" xmlns="" val="0"/>
+                          <a14:useLocalDpi xmlns="" xmlns:wpc="http://schemas.microsoft.com/office/word/2010/wordprocessingCanvas" xmlns:cx="http://schemas.microsoft.com/office/drawing/2014/chartex" xmlns:cx1="http://schemas.microsoft.com/office/drawing/2015/9/8/chartex" xmlns:cx2="http://schemas.microsoft.com/office/drawing/2015/10/21/chartex" xmlns:mc="http://schemas.openxmlformats.org/markup-compatibility/2006" xmlns:o="urn:schemas-microsoft-com:office:office" xmlns:v="urn:schemas-microsoft-com:vml" xmlns:wp14="http://schemas.microsoft.com/office/word/2010/wordprocessingDrawing" xmlns:w10="urn:schemas-microsoft-com:office:word" xmlns:w="http://schemas.openxmlformats.org/wordprocessingml/2006/main" xmlns:w14="http://schemas.microsoft.com/office/word/2010/wordml" xmlns:w15="http://schemas.microsoft.com/office/word/2012/wordml" xmlns:w16se="http://schemas.microsoft.com/office/word/2015/wordml/symex" xmlns:wpg="http://schemas.microsoft.com/office/word/2010/wordprocessingGroup" xmlns:wpi="http://schemas.microsoft.com/office/word/2010/wordprocessingInk" xmlns:wps="http://schemas.microsoft.com/office/word/2010/wordprocessingShape" xmlns:a14="http://schemas.microsoft.com/office/drawing/2010/main" val="0"/>
                         </a:ext>
                       </a:extLst>
                     </a:blip>
@@ -13040,7 +13009,7 @@
                     </a:ln>
                     <a:extLst>
                       <a:ext uri="{53640926-AAD7-44D8-BBD7-CCE9431645EC}">
-                        <a14:shadowObscured xmlns:a14="http://schemas.microsoft.com/office/drawing/2010/main" xmlns:wps="http://schemas.microsoft.com/office/word/2010/wordprocessingShape" xmlns:wpi="http://schemas.microsoft.com/office/word/2010/wordprocessingInk" xmlns:wpg="http://schemas.microsoft.com/office/word/2010/wordprocessingGroup" xmlns:w16se="http://schemas.microsoft.com/office/word/2015/wordml/symex" xmlns:w15="http://schemas.microsoft.com/office/word/2012/wordml" xmlns:w14="http://schemas.microsoft.com/office/word/2010/wordml" xmlns:w="http://schemas.openxmlformats.org/wordprocessingml/2006/main" xmlns:w10="urn:schemas-microsoft-com:office:word" xmlns:wp14="http://schemas.microsoft.com/office/word/2010/wordprocessingDrawing" xmlns:v="urn:schemas-microsoft-com:vml" xmlns:o="urn:schemas-microsoft-com:office:office" xmlns:mc="http://schemas.openxmlformats.org/markup-compatibility/2006" xmlns:cx2="http://schemas.microsoft.com/office/drawing/2015/10/21/chartex" xmlns:cx1="http://schemas.microsoft.com/office/drawing/2015/9/8/chartex" xmlns:cx="http://schemas.microsoft.com/office/drawing/2014/chartex" xmlns:wpc="http://schemas.microsoft.com/office/word/2010/wordprocessingCanvas" xmlns=""/>
+                        <a14:shadowObscured xmlns="" xmlns:wpc="http://schemas.microsoft.com/office/word/2010/wordprocessingCanvas" xmlns:cx="http://schemas.microsoft.com/office/drawing/2014/chartex" xmlns:cx1="http://schemas.microsoft.com/office/drawing/2015/9/8/chartex" xmlns:cx2="http://schemas.microsoft.com/office/drawing/2015/10/21/chartex" xmlns:mc="http://schemas.openxmlformats.org/markup-compatibility/2006" xmlns:o="urn:schemas-microsoft-com:office:office" xmlns:v="urn:schemas-microsoft-com:vml" xmlns:wp14="http://schemas.microsoft.com/office/word/2010/wordprocessingDrawing" xmlns:w10="urn:schemas-microsoft-com:office:word" xmlns:w="http://schemas.openxmlformats.org/wordprocessingml/2006/main" xmlns:w14="http://schemas.microsoft.com/office/word/2010/wordml" xmlns:w15="http://schemas.microsoft.com/office/word/2012/wordml" xmlns:w16se="http://schemas.microsoft.com/office/word/2015/wordml/symex" xmlns:wpg="http://schemas.microsoft.com/office/word/2010/wordprocessingGroup" xmlns:wpi="http://schemas.microsoft.com/office/word/2010/wordprocessingInk" xmlns:wps="http://schemas.microsoft.com/office/word/2010/wordprocessingShape" xmlns:a14="http://schemas.microsoft.com/office/drawing/2010/main"/>
                       </a:ext>
                     </a:extLst>
                   </pic:spPr>
@@ -13055,8 +13024,8 @@
       <w:pPr>
         <w:pStyle w:val="AbbildungAnhang"/>
       </w:pPr>
-      <w:bookmarkStart w:id="60" w:name="_Ref478684019"/>
-      <w:bookmarkStart w:id="61" w:name="_Toc478684973"/>
+      <w:bookmarkStart w:id="59" w:name="_Ref478684019"/>
+      <w:bookmarkStart w:id="60" w:name="_Toc478684973"/>
       <w:r>
         <w:t xml:space="preserve">Abbildung </w:t>
       </w:r>
@@ -13068,11 +13037,11 @@
           <w:t>7</w:t>
         </w:r>
       </w:fldSimple>
+      <w:bookmarkEnd w:id="59"/>
+      <w:r>
+        <w:t>: Klassendiagramm</w:t>
+      </w:r>
       <w:bookmarkEnd w:id="60"/>
-      <w:r>
-        <w:t>: Klassendiagramm</w:t>
-      </w:r>
-      <w:bookmarkEnd w:id="61"/>
     </w:p>
     <w:p>
       <w:pPr>
@@ -13110,8 +13079,8 @@
           <w:highlight w:val="lightGray"/>
         </w:rPr>
       </w:pPr>
-      <w:bookmarkStart w:id="62" w:name="_Ref478647017"/>
-      <w:bookmarkStart w:id="63" w:name="_Toc478684886"/>
+      <w:bookmarkStart w:id="61" w:name="_Ref478647017"/>
+      <w:bookmarkStart w:id="62" w:name="_Toc478684886"/>
       <w:r>
         <w:rPr>
           <w:highlight w:val="lightGray"/>
@@ -13119,11 +13088,11 @@
         <w:lastRenderedPageBreak/>
         <w:t>Schichtenarchitektur</w:t>
       </w:r>
+      <w:bookmarkEnd w:id="61"/>
       <w:bookmarkEnd w:id="62"/>
-      <w:bookmarkEnd w:id="63"/>
-    </w:p>
-    <w:p>
-      <w:bookmarkStart w:id="64" w:name="_GoBack"/>
+    </w:p>
+    <w:p>
+      <w:bookmarkStart w:id="63" w:name="_GoBack"/>
       <w:r>
         <w:rPr>
           <w:noProof/>
@@ -13144,10 +13113,10 @@
                     <pic:cNvPicPr/>
                   </pic:nvPicPr>
                   <pic:blipFill>
-                    <a:blip r:embed="rId24" cstate="print">
+                    <a:blip r:embed="rId23" cstate="print">
                       <a:extLst>
                         <a:ext uri="{28A0092B-C50C-407E-A947-70E740481C1C}">
-                          <a14:useLocalDpi xmlns:a14="http://schemas.microsoft.com/office/drawing/2010/main" xmlns:wps="http://schemas.microsoft.com/office/word/2010/wordprocessingShape" xmlns:wpi="http://schemas.microsoft.com/office/word/2010/wordprocessingInk" xmlns:wpg="http://schemas.microsoft.com/office/word/2010/wordprocessingGroup" xmlns:w16se="http://schemas.microsoft.com/office/word/2015/wordml/symex" xmlns:w15="http://schemas.microsoft.com/office/word/2012/wordml" xmlns:w14="http://schemas.microsoft.com/office/word/2010/wordml" xmlns:w="http://schemas.openxmlformats.org/wordprocessingml/2006/main" xmlns:w10="urn:schemas-microsoft-com:office:word" xmlns:wp14="http://schemas.microsoft.com/office/word/2010/wordprocessingDrawing" xmlns:v="urn:schemas-microsoft-com:vml" xmlns:o="urn:schemas-microsoft-com:office:office" xmlns:mc="http://schemas.openxmlformats.org/markup-compatibility/2006" xmlns:cx2="http://schemas.microsoft.com/office/drawing/2015/10/21/chartex" xmlns:cx1="http://schemas.microsoft.com/office/drawing/2015/9/8/chartex" xmlns:cx="http://schemas.microsoft.com/office/drawing/2014/chartex" xmlns:wpc="http://schemas.microsoft.com/office/word/2010/wordprocessingCanvas" xmlns="" val="0"/>
+                          <a14:useLocalDpi xmlns="" xmlns:wpc="http://schemas.microsoft.com/office/word/2010/wordprocessingCanvas" xmlns:cx="http://schemas.microsoft.com/office/drawing/2014/chartex" xmlns:cx1="http://schemas.microsoft.com/office/drawing/2015/9/8/chartex" xmlns:cx2="http://schemas.microsoft.com/office/drawing/2015/10/21/chartex" xmlns:mc="http://schemas.openxmlformats.org/markup-compatibility/2006" xmlns:o="urn:schemas-microsoft-com:office:office" xmlns:v="urn:schemas-microsoft-com:vml" xmlns:wp14="http://schemas.microsoft.com/office/word/2010/wordprocessingDrawing" xmlns:w10="urn:schemas-microsoft-com:office:word" xmlns:w="http://schemas.openxmlformats.org/wordprocessingml/2006/main" xmlns:w14="http://schemas.microsoft.com/office/word/2010/wordml" xmlns:w15="http://schemas.microsoft.com/office/word/2012/wordml" xmlns:w16se="http://schemas.microsoft.com/office/word/2015/wordml/symex" xmlns:wpg="http://schemas.microsoft.com/office/word/2010/wordprocessingGroup" xmlns:wpi="http://schemas.microsoft.com/office/word/2010/wordprocessingInk" xmlns:wps="http://schemas.microsoft.com/office/word/2010/wordprocessingShape" xmlns:a14="http://schemas.microsoft.com/office/drawing/2010/main" val="0"/>
                         </a:ext>
                       </a:extLst>
                     </a:blip>
@@ -13170,36 +13139,33 @@
           </wp:inline>
         </w:drawing>
       </w:r>
+      <w:bookmarkEnd w:id="63"/>
+    </w:p>
+    <w:p>
+      <w:pPr>
+        <w:pStyle w:val="AbbildungAnhang"/>
+        <w:rPr>
+          <w:highlight w:val="lightGray"/>
+        </w:rPr>
+      </w:pPr>
+      <w:bookmarkStart w:id="64" w:name="_Ref478682079"/>
+      <w:bookmarkStart w:id="65" w:name="_Toc478684974"/>
+      <w:r>
+        <w:t xml:space="preserve">Abbildung </w:t>
+      </w:r>
+      <w:fldSimple w:instr=" SEQ Abbildung \* ARABIC ">
+        <w:r>
+          <w:rPr>
+            <w:noProof/>
+          </w:rPr>
+          <w:t>8</w:t>
+        </w:r>
+      </w:fldSimple>
       <w:bookmarkEnd w:id="64"/>
-    </w:p>
-    <w:p>
-      <w:pPr>
-        <w:pStyle w:val="AbbildungAnhang"/>
-        <w:rPr>
-          <w:highlight w:val="lightGray"/>
-        </w:rPr>
-      </w:pPr>
-      <w:bookmarkStart w:id="65" w:name="_Ref478682079"/>
-      <w:bookmarkStart w:id="66" w:name="_Toc478684974"/>
-      <w:r>
-        <w:t xml:space="preserve">Abbildung </w:t>
-      </w:r>
-      <w:fldSimple w:instr=" SEQ Abbildung \* ARABIC ">
-        <w:r>
-          <w:rPr>
-            <w:noProof/>
-          </w:rPr>
-          <w:t>8</w:t>
-        </w:r>
-      </w:fldSimple>
+      <w:r>
+        <w:t>: Schichtenarchitektur</w:t>
+      </w:r>
       <w:bookmarkEnd w:id="65"/>
-      <w:r>
-        <w:t>: Schichten</w:t>
-      </w:r>
-      <w:r>
-        <w:t>architektur</w:t>
-      </w:r>
-      <w:bookmarkEnd w:id="66"/>
     </w:p>
     <w:p>
       <w:r>
@@ -13212,7 +13178,7 @@
           <w:rFonts w:cs="Arial"/>
         </w:rPr>
         <w:sectPr>
-          <w:headerReference w:type="default" r:id="rId25"/>
+          <w:headerReference w:type="default" r:id="rId24"/>
           <w:pgSz w:w="11906" w:h="16838"/>
           <w:pgMar w:top="1134" w:right="1134" w:bottom="1134" w:left="1701" w:header="709" w:footer="709" w:gutter="0"/>
           <w:cols w:space="708"/>
@@ -13553,8 +13519,8 @@
     </w:tbl>
     <w:p/>
     <w:sectPr>
-      <w:headerReference w:type="default" r:id="rId26"/>
-      <w:footerReference w:type="default" r:id="rId27"/>
+      <w:headerReference w:type="default" r:id="rId25"/>
+      <w:footerReference w:type="default" r:id="rId26"/>
       <w:pgSz w:w="11906" w:h="16838"/>
       <w:pgMar w:top="1134" w:right="1134" w:bottom="1134" w:left="2268" w:header="709" w:footer="709" w:gutter="0"/>
       <w:pgNumType w:start="1"/>
@@ -13563,32 +13529,6 @@
     </w:sectPr>
   </w:body>
 </w:document>
-</file>
-
-<file path=word/comments.xml><?xml version="1.0" encoding="utf-8"?>
-<w:comments xmlns:ve="http://schemas.openxmlformats.org/markup-compatibility/2006" xmlns:o="urn:schemas-microsoft-com:office:office" xmlns:r="http://schemas.openxmlformats.org/officeDocument/2006/relationships" xmlns:m="http://schemas.openxmlformats.org/officeDocument/2006/math" xmlns:v="urn:schemas-microsoft-com:vml" xmlns:wp="http://schemas.openxmlformats.org/drawingml/2006/wordprocessingDrawing" xmlns:w10="urn:schemas-microsoft-com:office:word" xmlns:w="http://schemas.openxmlformats.org/wordprocessingml/2006/main" xmlns:wne="http://schemas.microsoft.com/office/word/2006/wordml">
-  <w:comment w:id="13" w:author="Leon Stapper" w:date="2017-03-29T17:39:00Z" w:initials="L.S.">
-    <w:p>
-      <w:pPr>
-        <w:pStyle w:val="Kommentartext"/>
-      </w:pPr>
-      <w:r>
-        <w:rPr>
-          <w:rStyle w:val="Kommentarzeichen"/>
-        </w:rPr>
-        <w:annotationRef/>
-      </w:r>
-      <w:proofErr w:type="spellStart"/>
-      <w:r>
-        <w:t>ContainerManaged</w:t>
-      </w:r>
-      <w:proofErr w:type="spellEnd"/>
-      <w:r>
-        <w:t xml:space="preserve"> war leider nicht möglich</w:t>
-      </w:r>
-    </w:p>
-  </w:comment>
-</w:comments>
 </file>
 
 <file path=word/commentsExtended.xml><?xml version="1.0" encoding="utf-8"?>
@@ -13660,7 +13600,7 @@
             <w:rPr>
               <w:noProof/>
             </w:rPr>
-            <w:t>4</w:t>
+            <w:t>3</w:t>
           </w:r>
         </w:fldSimple>
       </w:sdtContent>
@@ -13916,7 +13856,7 @@
       <w:rPr>
         <w:noProof/>
       </w:rPr>
-      <w:t>3</w:t>
+      <w:t>2</w:t>
     </w:r>
     <w:r>
       <w:rPr>
@@ -13952,7 +13892,7 @@
       <w:rPr>
         <w:noProof/>
       </w:rPr>
-      <w:t>Installationsanleitung</w:t>
+      <w:t>Architekturbeschreibung</w:t>
     </w:r>
     <w:r>
       <w:rPr>
@@ -13965,7 +13905,7 @@
         <w:noProof/>
       </w:rPr>
       <w:pict>
-        <v:rect id="_x0000_i1027" style="width:0;height:1.5pt" o:hralign="center" o:hrstd="t" o:hr="t" fillcolor="#a0a0a0" stroked="f"/>
+        <v:rect id="_x0000_i1026" style="width:0;height:1.5pt" o:hralign="center" o:hrstd="t" o:hr="t" fillcolor="#a0a0a0" stroked="f"/>
       </w:pict>
     </w:r>
   </w:p>
@@ -14060,7 +14000,7 @@
         <w:noProof/>
       </w:rPr>
       <w:pict>
-        <v:rect id="_x0000_i1028" style="width:0;height:1.5pt" o:hralign="center" o:hrstd="t" o:hr="t" fillcolor="#a0a0a0" stroked="f"/>
+        <v:rect id="_x0000_i1027" style="width:0;height:1.5pt" o:hralign="center" o:hrstd="t" o:hr="t" fillcolor="#a0a0a0" stroked="f"/>
       </w:pict>
     </w:r>
   </w:p>
@@ -14152,7 +14092,7 @@
         <w:noProof/>
       </w:rPr>
       <w:pict>
-        <v:rect id="_x0000_i1029" style="width:0;height:1.5pt" o:hralign="center" o:hrstd="t" o:hr="t" fillcolor="#a0a0a0" stroked="f"/>
+        <v:rect id="_x0000_i1028" style="width:0;height:1.5pt" o:hralign="center" o:hrstd="t" o:hr="t" fillcolor="#a0a0a0" stroked="f"/>
       </w:pict>
     </w:r>
   </w:p>
@@ -14244,7 +14184,7 @@
         <w:noProof/>
       </w:rPr>
       <w:pict>
-        <v:rect id="_x0000_i1026" style="width:0;height:1.5pt" o:hralign="center" o:hrstd="t" o:hr="t" fillcolor="#a0a0a0" stroked="f"/>
+        <v:rect id="_x0000_i1029" style="width:0;height:1.5pt" o:hralign="center" o:hrstd="t" o:hr="t" fillcolor="#a0a0a0" stroked="f"/>
       </w:pict>
     </w:r>
   </w:p>
@@ -19090,8 +19030,8 @@
       <w:contextualSpacing/>
     </w:pPr>
   </w:style>
-  <w:style w:type="table" w:customStyle="1" w:styleId="HelleSchattierung-Akzent1">
-    <w:name w:val="Light Shading Accent 1"/>
+  <w:style w:type="table" w:customStyle="1" w:styleId="HelleSchattierung-Akzent11">
+    <w:name w:val="Helle Schattierung - Akzent 11"/>
     <w:basedOn w:val="NormaleTabelle"/>
     <w:uiPriority w:val="60"/>
     <w:rsid w:val="0007197C"/>
@@ -20246,7 +20186,7 @@
 </file>
 
 <file path=customXml/itemProps1.xml><?xml version="1.0" encoding="utf-8"?>
-<ds:datastoreItem xmlns:ds="http://schemas.openxmlformats.org/officeDocument/2006/customXml" ds:itemID="{E294A397-E6CA-4DCD-AF4C-FCDD3F8A497A}">
+<ds:datastoreItem xmlns:ds="http://schemas.openxmlformats.org/officeDocument/2006/customXml" ds:itemID="{4F4B5E2F-02FD-416A-87E4-149116480061}">
   <ds:schemaRefs>
     <ds:schemaRef ds:uri="http://schemas.openxmlformats.org/officeDocument/2006/bibliography"/>
   </ds:schemaRefs>

</xml_diff>